<commit_message>
att documento .doc do projeto
</commit_message>
<xml_diff>
--- a/YourTime_documentacao_projeto_de_software.docx
+++ b/YourTime_documentacao_projeto_de_software.docx
@@ -494,7 +494,7 @@
           <w:r>
             <w:fldChar w:fldCharType="separate"/>
           </w:r>
-          <w:hyperlink w:anchor="_Toc189683448" w:history="1">
+          <w:hyperlink w:anchor="_Toc193622426" w:history="1">
             <w:r>
               <w:rPr>
                 <w:rStyle w:val="Hyperlink"/>
@@ -535,7 +535,7 @@
                 <w:noProof/>
                 <w:webHidden/>
               </w:rPr>
-              <w:instrText xml:space="preserve"> PAGEREF _Toc189683448 \h </w:instrText>
+              <w:instrText xml:space="preserve"> PAGEREF _Toc193622426 \h </w:instrText>
             </w:r>
             <w:r>
               <w:rPr>
@@ -555,7 +555,7 @@
                 <w:noProof/>
                 <w:webHidden/>
               </w:rPr>
-              <w:t>3</w:t>
+              <w:t>2</w:t>
             </w:r>
             <w:r>
               <w:rPr>
@@ -578,7 +578,7 @@
               <w:noProof/>
             </w:rPr>
           </w:pPr>
-          <w:hyperlink w:anchor="_Toc189683449" w:history="1">
+          <w:hyperlink w:anchor="_Toc193622427" w:history="1">
             <w:r>
               <w:rPr>
                 <w:rStyle w:val="Hyperlink"/>
@@ -619,7 +619,7 @@
                 <w:noProof/>
                 <w:webHidden/>
               </w:rPr>
-              <w:instrText xml:space="preserve"> PAGEREF _Toc189683449 \h </w:instrText>
+              <w:instrText xml:space="preserve"> PAGEREF _Toc193622427 \h </w:instrText>
             </w:r>
             <w:r>
               <w:rPr>
@@ -662,7 +662,7 @@
               <w:noProof/>
             </w:rPr>
           </w:pPr>
-          <w:hyperlink w:anchor="_Toc189683450" w:history="1">
+          <w:hyperlink w:anchor="_Toc193622428" w:history="1">
             <w:r>
               <w:rPr>
                 <w:rStyle w:val="Hyperlink"/>
@@ -703,7 +703,7 @@
                 <w:noProof/>
                 <w:webHidden/>
               </w:rPr>
-              <w:instrText xml:space="preserve"> PAGEREF _Toc189683450 \h </w:instrText>
+              <w:instrText xml:space="preserve"> PAGEREF _Toc193622428 \h </w:instrText>
             </w:r>
             <w:r>
               <w:rPr>
@@ -746,7 +746,7 @@
               <w:noProof/>
             </w:rPr>
           </w:pPr>
-          <w:hyperlink w:anchor="_Toc189683451" w:history="1">
+          <w:hyperlink w:anchor="_Toc193622429" w:history="1">
             <w:r>
               <w:rPr>
                 <w:rStyle w:val="Hyperlink"/>
@@ -787,259 +787,7 @@
                 <w:noProof/>
                 <w:webHidden/>
               </w:rPr>
-              <w:instrText xml:space="preserve"> PAGEREF _Toc189683451 \h </w:instrText>
-            </w:r>
-            <w:r>
-              <w:rPr>
-                <w:noProof/>
-                <w:webHidden/>
-              </w:rPr>
-            </w:r>
-            <w:r>
-              <w:rPr>
-                <w:noProof/>
-                <w:webHidden/>
-              </w:rPr>
-              <w:fldChar w:fldCharType="separate"/>
-            </w:r>
-            <w:r>
-              <w:rPr>
-                <w:noProof/>
-                <w:webHidden/>
-              </w:rPr>
-              <w:t>4</w:t>
-            </w:r>
-            <w:r>
-              <w:rPr>
-                <w:noProof/>
-                <w:webHidden/>
-              </w:rPr>
-              <w:fldChar w:fldCharType="end"/>
-            </w:r>
-          </w:hyperlink>
-        </w:p>
-        <w:p>
-          <w:pPr>
-            <w:pStyle w:val="TOC1"/>
-            <w:tabs>
-              <w:tab w:val="left" w:pos="440"/>
-              <w:tab w:val="right" w:leader="dot" w:pos="9019"/>
-            </w:tabs>
-            <w:rPr>
-              <w:rFonts w:asciiTheme="minorHAnsi" w:eastAsiaTheme="minorEastAsia" w:hAnsiTheme="minorHAnsi" w:cstheme="minorBidi"/>
-              <w:noProof/>
-            </w:rPr>
-          </w:pPr>
-          <w:hyperlink w:anchor="_Toc189683452" w:history="1">
-            <w:r>
-              <w:rPr>
-                <w:rStyle w:val="Hyperlink"/>
-                <w:noProof/>
-              </w:rPr>
-              <w:t>5.</w:t>
-            </w:r>
-            <w:r>
-              <w:rPr>
-                <w:rFonts w:asciiTheme="minorHAnsi" w:eastAsiaTheme="minorEastAsia" w:hAnsiTheme="minorHAnsi" w:cstheme="minorBidi"/>
-                <w:noProof/>
-              </w:rPr>
-              <w:tab/>
-            </w:r>
-            <w:r>
-              <w:rPr>
-                <w:rStyle w:val="Hyperlink"/>
-                <w:noProof/>
-              </w:rPr>
-              <w:t>Requisitos Funcionais</w:t>
-            </w:r>
-            <w:r>
-              <w:rPr>
-                <w:noProof/>
-                <w:webHidden/>
-              </w:rPr>
-              <w:tab/>
-            </w:r>
-            <w:r>
-              <w:rPr>
-                <w:noProof/>
-                <w:webHidden/>
-              </w:rPr>
-              <w:fldChar w:fldCharType="begin"/>
-            </w:r>
-            <w:r>
-              <w:rPr>
-                <w:noProof/>
-                <w:webHidden/>
-              </w:rPr>
-              <w:instrText xml:space="preserve"> PAGEREF _Toc189683452 \h </w:instrText>
-            </w:r>
-            <w:r>
-              <w:rPr>
-                <w:noProof/>
-                <w:webHidden/>
-              </w:rPr>
-            </w:r>
-            <w:r>
-              <w:rPr>
-                <w:noProof/>
-                <w:webHidden/>
-              </w:rPr>
-              <w:fldChar w:fldCharType="separate"/>
-            </w:r>
-            <w:r>
-              <w:rPr>
-                <w:noProof/>
-                <w:webHidden/>
-              </w:rPr>
-              <w:t>4</w:t>
-            </w:r>
-            <w:r>
-              <w:rPr>
-                <w:noProof/>
-                <w:webHidden/>
-              </w:rPr>
-              <w:fldChar w:fldCharType="end"/>
-            </w:r>
-          </w:hyperlink>
-        </w:p>
-        <w:p>
-          <w:pPr>
-            <w:pStyle w:val="TOC1"/>
-            <w:tabs>
-              <w:tab w:val="left" w:pos="440"/>
-              <w:tab w:val="right" w:leader="dot" w:pos="9019"/>
-            </w:tabs>
-            <w:rPr>
-              <w:rFonts w:asciiTheme="minorHAnsi" w:eastAsiaTheme="minorEastAsia" w:hAnsiTheme="minorHAnsi" w:cstheme="minorBidi"/>
-              <w:noProof/>
-            </w:rPr>
-          </w:pPr>
-          <w:hyperlink w:anchor="_Toc189683453" w:history="1">
-            <w:r>
-              <w:rPr>
-                <w:rStyle w:val="Hyperlink"/>
-                <w:noProof/>
-              </w:rPr>
-              <w:t>6.</w:t>
-            </w:r>
-            <w:r>
-              <w:rPr>
-                <w:rFonts w:asciiTheme="minorHAnsi" w:eastAsiaTheme="minorEastAsia" w:hAnsiTheme="minorHAnsi" w:cstheme="minorBidi"/>
-                <w:noProof/>
-              </w:rPr>
-              <w:tab/>
-            </w:r>
-            <w:r>
-              <w:rPr>
-                <w:rStyle w:val="Hyperlink"/>
-                <w:noProof/>
-              </w:rPr>
-              <w:t>Requisitos Não Funcionais</w:t>
-            </w:r>
-            <w:r>
-              <w:rPr>
-                <w:noProof/>
-                <w:webHidden/>
-              </w:rPr>
-              <w:tab/>
-            </w:r>
-            <w:r>
-              <w:rPr>
-                <w:noProof/>
-                <w:webHidden/>
-              </w:rPr>
-              <w:fldChar w:fldCharType="begin"/>
-            </w:r>
-            <w:r>
-              <w:rPr>
-                <w:noProof/>
-                <w:webHidden/>
-              </w:rPr>
-              <w:instrText xml:space="preserve"> PAGEREF _Toc189683453 \h </w:instrText>
-            </w:r>
-            <w:r>
-              <w:rPr>
-                <w:noProof/>
-                <w:webHidden/>
-              </w:rPr>
-            </w:r>
-            <w:r>
-              <w:rPr>
-                <w:noProof/>
-                <w:webHidden/>
-              </w:rPr>
-              <w:fldChar w:fldCharType="separate"/>
-            </w:r>
-            <w:r>
-              <w:rPr>
-                <w:noProof/>
-                <w:webHidden/>
-              </w:rPr>
-              <w:t>4</w:t>
-            </w:r>
-            <w:r>
-              <w:rPr>
-                <w:noProof/>
-                <w:webHidden/>
-              </w:rPr>
-              <w:fldChar w:fldCharType="end"/>
-            </w:r>
-          </w:hyperlink>
-        </w:p>
-        <w:p>
-          <w:pPr>
-            <w:pStyle w:val="TOC1"/>
-            <w:tabs>
-              <w:tab w:val="left" w:pos="440"/>
-              <w:tab w:val="right" w:leader="dot" w:pos="9019"/>
-            </w:tabs>
-            <w:rPr>
-              <w:rFonts w:asciiTheme="minorHAnsi" w:eastAsiaTheme="minorEastAsia" w:hAnsiTheme="minorHAnsi" w:cstheme="minorBidi"/>
-              <w:noProof/>
-            </w:rPr>
-          </w:pPr>
-          <w:hyperlink w:anchor="_Toc189683454" w:history="1">
-            <w:r>
-              <w:rPr>
-                <w:rStyle w:val="Hyperlink"/>
-                <w:noProof/>
-              </w:rPr>
-              <w:t>7.</w:t>
-            </w:r>
-            <w:r>
-              <w:rPr>
-                <w:rFonts w:asciiTheme="minorHAnsi" w:eastAsiaTheme="minorEastAsia" w:hAnsiTheme="minorHAnsi" w:cstheme="minorBidi"/>
-                <w:noProof/>
-              </w:rPr>
-              <w:tab/>
-            </w:r>
-            <w:r>
-              <w:rPr>
-                <w:rStyle w:val="Hyperlink"/>
-                <w:noProof/>
-              </w:rPr>
-              <w:t>Modelagem de Requisitos</w:t>
-            </w:r>
-            <w:r>
-              <w:rPr>
-                <w:noProof/>
-                <w:webHidden/>
-              </w:rPr>
-              <w:tab/>
-            </w:r>
-            <w:r>
-              <w:rPr>
-                <w:noProof/>
-                <w:webHidden/>
-              </w:rPr>
-              <w:fldChar w:fldCharType="begin"/>
-            </w:r>
-            <w:r>
-              <w:rPr>
-                <w:noProof/>
-                <w:webHidden/>
-              </w:rPr>
-              <w:instrText xml:space="preserve"> PAGEREF _Toc189683454 \h </w:instrText>
+              <w:instrText xml:space="preserve"> PAGEREF _Toc193622429 \h </w:instrText>
             </w:r>
             <w:r>
               <w:rPr>
@@ -1082,7 +830,259 @@
               <w:noProof/>
             </w:rPr>
           </w:pPr>
-          <w:hyperlink w:anchor="_Toc189683455" w:history="1">
+          <w:hyperlink w:anchor="_Toc193622430" w:history="1">
+            <w:r>
+              <w:rPr>
+                <w:rStyle w:val="Hyperlink"/>
+                <w:noProof/>
+              </w:rPr>
+              <w:t>5.</w:t>
+            </w:r>
+            <w:r>
+              <w:rPr>
+                <w:rFonts w:asciiTheme="minorHAnsi" w:eastAsiaTheme="minorEastAsia" w:hAnsiTheme="minorHAnsi" w:cstheme="minorBidi"/>
+                <w:noProof/>
+              </w:rPr>
+              <w:tab/>
+            </w:r>
+            <w:r>
+              <w:rPr>
+                <w:rStyle w:val="Hyperlink"/>
+                <w:noProof/>
+              </w:rPr>
+              <w:t>Requisitos Funcionais</w:t>
+            </w:r>
+            <w:r>
+              <w:rPr>
+                <w:noProof/>
+                <w:webHidden/>
+              </w:rPr>
+              <w:tab/>
+            </w:r>
+            <w:r>
+              <w:rPr>
+                <w:noProof/>
+                <w:webHidden/>
+              </w:rPr>
+              <w:fldChar w:fldCharType="begin"/>
+            </w:r>
+            <w:r>
+              <w:rPr>
+                <w:noProof/>
+                <w:webHidden/>
+              </w:rPr>
+              <w:instrText xml:space="preserve"> PAGEREF _Toc193622430 \h </w:instrText>
+            </w:r>
+            <w:r>
+              <w:rPr>
+                <w:noProof/>
+                <w:webHidden/>
+              </w:rPr>
+            </w:r>
+            <w:r>
+              <w:rPr>
+                <w:noProof/>
+                <w:webHidden/>
+              </w:rPr>
+              <w:fldChar w:fldCharType="separate"/>
+            </w:r>
+            <w:r>
+              <w:rPr>
+                <w:noProof/>
+                <w:webHidden/>
+              </w:rPr>
+              <w:t>6</w:t>
+            </w:r>
+            <w:r>
+              <w:rPr>
+                <w:noProof/>
+                <w:webHidden/>
+              </w:rPr>
+              <w:fldChar w:fldCharType="end"/>
+            </w:r>
+          </w:hyperlink>
+        </w:p>
+        <w:p>
+          <w:pPr>
+            <w:pStyle w:val="TOC1"/>
+            <w:tabs>
+              <w:tab w:val="left" w:pos="440"/>
+              <w:tab w:val="right" w:leader="dot" w:pos="9019"/>
+            </w:tabs>
+            <w:rPr>
+              <w:rFonts w:asciiTheme="minorHAnsi" w:eastAsiaTheme="minorEastAsia" w:hAnsiTheme="minorHAnsi" w:cstheme="minorBidi"/>
+              <w:noProof/>
+            </w:rPr>
+          </w:pPr>
+          <w:hyperlink w:anchor="_Toc193622431" w:history="1">
+            <w:r>
+              <w:rPr>
+                <w:rStyle w:val="Hyperlink"/>
+                <w:noProof/>
+              </w:rPr>
+              <w:t>6.</w:t>
+            </w:r>
+            <w:r>
+              <w:rPr>
+                <w:rFonts w:asciiTheme="minorHAnsi" w:eastAsiaTheme="minorEastAsia" w:hAnsiTheme="minorHAnsi" w:cstheme="minorBidi"/>
+                <w:noProof/>
+              </w:rPr>
+              <w:tab/>
+            </w:r>
+            <w:r>
+              <w:rPr>
+                <w:rStyle w:val="Hyperlink"/>
+                <w:noProof/>
+              </w:rPr>
+              <w:t>Requisitos Não Funcionais</w:t>
+            </w:r>
+            <w:r>
+              <w:rPr>
+                <w:noProof/>
+                <w:webHidden/>
+              </w:rPr>
+              <w:tab/>
+            </w:r>
+            <w:r>
+              <w:rPr>
+                <w:noProof/>
+                <w:webHidden/>
+              </w:rPr>
+              <w:fldChar w:fldCharType="begin"/>
+            </w:r>
+            <w:r>
+              <w:rPr>
+                <w:noProof/>
+                <w:webHidden/>
+              </w:rPr>
+              <w:instrText xml:space="preserve"> PAGEREF _Toc193622431 \h </w:instrText>
+            </w:r>
+            <w:r>
+              <w:rPr>
+                <w:noProof/>
+                <w:webHidden/>
+              </w:rPr>
+            </w:r>
+            <w:r>
+              <w:rPr>
+                <w:noProof/>
+                <w:webHidden/>
+              </w:rPr>
+              <w:fldChar w:fldCharType="separate"/>
+            </w:r>
+            <w:r>
+              <w:rPr>
+                <w:noProof/>
+                <w:webHidden/>
+              </w:rPr>
+              <w:t>7</w:t>
+            </w:r>
+            <w:r>
+              <w:rPr>
+                <w:noProof/>
+                <w:webHidden/>
+              </w:rPr>
+              <w:fldChar w:fldCharType="end"/>
+            </w:r>
+          </w:hyperlink>
+        </w:p>
+        <w:p>
+          <w:pPr>
+            <w:pStyle w:val="TOC1"/>
+            <w:tabs>
+              <w:tab w:val="left" w:pos="440"/>
+              <w:tab w:val="right" w:leader="dot" w:pos="9019"/>
+            </w:tabs>
+            <w:rPr>
+              <w:rFonts w:asciiTheme="minorHAnsi" w:eastAsiaTheme="minorEastAsia" w:hAnsiTheme="minorHAnsi" w:cstheme="minorBidi"/>
+              <w:noProof/>
+            </w:rPr>
+          </w:pPr>
+          <w:hyperlink w:anchor="_Toc193622432" w:history="1">
+            <w:r>
+              <w:rPr>
+                <w:rStyle w:val="Hyperlink"/>
+                <w:noProof/>
+              </w:rPr>
+              <w:t>7.</w:t>
+            </w:r>
+            <w:r>
+              <w:rPr>
+                <w:rFonts w:asciiTheme="minorHAnsi" w:eastAsiaTheme="minorEastAsia" w:hAnsiTheme="minorHAnsi" w:cstheme="minorBidi"/>
+                <w:noProof/>
+              </w:rPr>
+              <w:tab/>
+            </w:r>
+            <w:r>
+              <w:rPr>
+                <w:rStyle w:val="Hyperlink"/>
+                <w:noProof/>
+              </w:rPr>
+              <w:t>Modelagem de Requisitos</w:t>
+            </w:r>
+            <w:r>
+              <w:rPr>
+                <w:noProof/>
+                <w:webHidden/>
+              </w:rPr>
+              <w:tab/>
+            </w:r>
+            <w:r>
+              <w:rPr>
+                <w:noProof/>
+                <w:webHidden/>
+              </w:rPr>
+              <w:fldChar w:fldCharType="begin"/>
+            </w:r>
+            <w:r>
+              <w:rPr>
+                <w:noProof/>
+                <w:webHidden/>
+              </w:rPr>
+              <w:instrText xml:space="preserve"> PAGEREF _Toc193622432 \h </w:instrText>
+            </w:r>
+            <w:r>
+              <w:rPr>
+                <w:noProof/>
+                <w:webHidden/>
+              </w:rPr>
+            </w:r>
+            <w:r>
+              <w:rPr>
+                <w:noProof/>
+                <w:webHidden/>
+              </w:rPr>
+              <w:fldChar w:fldCharType="separate"/>
+            </w:r>
+            <w:r>
+              <w:rPr>
+                <w:noProof/>
+                <w:webHidden/>
+              </w:rPr>
+              <w:t>8</w:t>
+            </w:r>
+            <w:r>
+              <w:rPr>
+                <w:noProof/>
+                <w:webHidden/>
+              </w:rPr>
+              <w:fldChar w:fldCharType="end"/>
+            </w:r>
+          </w:hyperlink>
+        </w:p>
+        <w:p>
+          <w:pPr>
+            <w:pStyle w:val="TOC1"/>
+            <w:tabs>
+              <w:tab w:val="left" w:pos="440"/>
+              <w:tab w:val="right" w:leader="dot" w:pos="9019"/>
+            </w:tabs>
+            <w:rPr>
+              <w:rFonts w:asciiTheme="minorHAnsi" w:eastAsiaTheme="minorEastAsia" w:hAnsiTheme="minorHAnsi" w:cstheme="minorBidi"/>
+              <w:noProof/>
+            </w:rPr>
+          </w:pPr>
+          <w:hyperlink w:anchor="_Toc193622433" w:history="1">
             <w:r>
               <w:rPr>
                 <w:rStyle w:val="Hyperlink"/>
@@ -1123,7 +1123,7 @@
                 <w:noProof/>
                 <w:webHidden/>
               </w:rPr>
-              <w:instrText xml:space="preserve"> PAGEREF _Toc189683455 \h </w:instrText>
+              <w:instrText xml:space="preserve"> PAGEREF _Toc193622433 \h </w:instrText>
             </w:r>
             <w:r>
               <w:rPr>
@@ -1143,7 +1143,7 @@
                 <w:noProof/>
                 <w:webHidden/>
               </w:rPr>
-              <w:t>5</w:t>
+              <w:t>10</w:t>
             </w:r>
             <w:r>
               <w:rPr>
@@ -1166,7 +1166,7 @@
               <w:noProof/>
             </w:rPr>
           </w:pPr>
-          <w:hyperlink w:anchor="_Toc189683456" w:history="1">
+          <w:hyperlink w:anchor="_Toc193622434" w:history="1">
             <w:r>
               <w:rPr>
                 <w:rStyle w:val="Hyperlink"/>
@@ -1186,7 +1186,7 @@
                 <w:rStyle w:val="Hyperlink"/>
                 <w:noProof/>
               </w:rPr>
-              <w:t>Lista de Funções do Projeto</w:t>
+              <w:t>Diagrama de Classes</w:t>
             </w:r>
             <w:r>
               <w:rPr>
@@ -1207,7 +1207,7 @@
                 <w:noProof/>
                 <w:webHidden/>
               </w:rPr>
-              <w:instrText xml:space="preserve"> PAGEREF _Toc189683456 \h </w:instrText>
+              <w:instrText xml:space="preserve"> PAGEREF _Toc193622434 \h </w:instrText>
             </w:r>
             <w:r>
               <w:rPr>
@@ -1227,175 +1227,7 @@
                 <w:noProof/>
                 <w:webHidden/>
               </w:rPr>
-              <w:t>5</w:t>
-            </w:r>
-            <w:r>
-              <w:rPr>
-                <w:noProof/>
-                <w:webHidden/>
-              </w:rPr>
-              <w:fldChar w:fldCharType="end"/>
-            </w:r>
-          </w:hyperlink>
-        </w:p>
-        <w:p>
-          <w:pPr>
-            <w:pStyle w:val="TOC2"/>
-            <w:tabs>
-              <w:tab w:val="left" w:pos="880"/>
-              <w:tab w:val="right" w:leader="dot" w:pos="9019"/>
-            </w:tabs>
-            <w:rPr>
-              <w:rFonts w:asciiTheme="minorHAnsi" w:eastAsiaTheme="minorEastAsia" w:hAnsiTheme="minorHAnsi" w:cstheme="minorBidi"/>
-              <w:noProof/>
-            </w:rPr>
-          </w:pPr>
-          <w:hyperlink w:anchor="_Toc189683457" w:history="1">
-            <w:r>
-              <w:rPr>
-                <w:rStyle w:val="Hyperlink"/>
-                <w:noProof/>
-              </w:rPr>
-              <w:t>9.1.</w:t>
-            </w:r>
-            <w:r>
-              <w:rPr>
-                <w:rFonts w:asciiTheme="minorHAnsi" w:eastAsiaTheme="minorEastAsia" w:hAnsiTheme="minorHAnsi" w:cstheme="minorBidi"/>
-                <w:noProof/>
-              </w:rPr>
-              <w:tab/>
-            </w:r>
-            <w:r>
-              <w:rPr>
-                <w:rStyle w:val="Hyperlink"/>
-                <w:noProof/>
-              </w:rPr>
-              <w:t>Descrição dos Atores</w:t>
-            </w:r>
-            <w:r>
-              <w:rPr>
-                <w:noProof/>
-                <w:webHidden/>
-              </w:rPr>
-              <w:tab/>
-            </w:r>
-            <w:r>
-              <w:rPr>
-                <w:noProof/>
-                <w:webHidden/>
-              </w:rPr>
-              <w:fldChar w:fldCharType="begin"/>
-            </w:r>
-            <w:r>
-              <w:rPr>
-                <w:noProof/>
-                <w:webHidden/>
-              </w:rPr>
-              <w:instrText xml:space="preserve"> PAGEREF _Toc189683457 \h </w:instrText>
-            </w:r>
-            <w:r>
-              <w:rPr>
-                <w:noProof/>
-                <w:webHidden/>
-              </w:rPr>
-            </w:r>
-            <w:r>
-              <w:rPr>
-                <w:noProof/>
-                <w:webHidden/>
-              </w:rPr>
-              <w:fldChar w:fldCharType="separate"/>
-            </w:r>
-            <w:r>
-              <w:rPr>
-                <w:noProof/>
-                <w:webHidden/>
-              </w:rPr>
-              <w:t>5</w:t>
-            </w:r>
-            <w:r>
-              <w:rPr>
-                <w:noProof/>
-                <w:webHidden/>
-              </w:rPr>
-              <w:fldChar w:fldCharType="end"/>
-            </w:r>
-          </w:hyperlink>
-        </w:p>
-        <w:p>
-          <w:pPr>
-            <w:pStyle w:val="TOC2"/>
-            <w:tabs>
-              <w:tab w:val="left" w:pos="880"/>
-              <w:tab w:val="right" w:leader="dot" w:pos="9019"/>
-            </w:tabs>
-            <w:rPr>
-              <w:rFonts w:asciiTheme="minorHAnsi" w:eastAsiaTheme="minorEastAsia" w:hAnsiTheme="minorHAnsi" w:cstheme="minorBidi"/>
-              <w:noProof/>
-            </w:rPr>
-          </w:pPr>
-          <w:hyperlink w:anchor="_Toc189683458" w:history="1">
-            <w:r>
-              <w:rPr>
-                <w:rStyle w:val="Hyperlink"/>
-                <w:noProof/>
-              </w:rPr>
-              <w:t>9.2.</w:t>
-            </w:r>
-            <w:r>
-              <w:rPr>
-                <w:rFonts w:asciiTheme="minorHAnsi" w:eastAsiaTheme="minorEastAsia" w:hAnsiTheme="minorHAnsi" w:cstheme="minorBidi"/>
-                <w:noProof/>
-              </w:rPr>
-              <w:tab/>
-            </w:r>
-            <w:r>
-              <w:rPr>
-                <w:rStyle w:val="Hyperlink"/>
-                <w:noProof/>
-              </w:rPr>
-              <w:t>Descrição das funcionalidades</w:t>
-            </w:r>
-            <w:r>
-              <w:rPr>
-                <w:noProof/>
-                <w:webHidden/>
-              </w:rPr>
-              <w:tab/>
-            </w:r>
-            <w:r>
-              <w:rPr>
-                <w:noProof/>
-                <w:webHidden/>
-              </w:rPr>
-              <w:fldChar w:fldCharType="begin"/>
-            </w:r>
-            <w:r>
-              <w:rPr>
-                <w:noProof/>
-                <w:webHidden/>
-              </w:rPr>
-              <w:instrText xml:space="preserve"> PAGEREF _Toc189683458 \h </w:instrText>
-            </w:r>
-            <w:r>
-              <w:rPr>
-                <w:noProof/>
-                <w:webHidden/>
-              </w:rPr>
-            </w:r>
-            <w:r>
-              <w:rPr>
-                <w:noProof/>
-                <w:webHidden/>
-              </w:rPr>
-              <w:fldChar w:fldCharType="separate"/>
-            </w:r>
-            <w:r>
-              <w:rPr>
-                <w:noProof/>
-                <w:webHidden/>
-              </w:rPr>
-              <w:t>5</w:t>
+              <w:t>10</w:t>
             </w:r>
             <w:r>
               <w:rPr>
@@ -1657,13 +1489,21 @@
     </w:p>
     <w:p>
       <w:pPr>
+        <w:rPr>
+          <w:b/>
+          <w:bCs/>
+        </w:rPr>
+      </w:pPr>
+    </w:p>
+    <w:p>
+      <w:pPr>
         <w:pStyle w:val="Heading1"/>
         <w:numPr>
           <w:ilvl w:val="0"/>
           <w:numId w:val="5"/>
         </w:numPr>
       </w:pPr>
-      <w:bookmarkStart w:id="0" w:name="_Toc189683448"/>
+      <w:bookmarkStart w:id="0" w:name="_Toc193622426"/>
       <w:r>
         <w:lastRenderedPageBreak/>
         <w:t>G</w:t>
@@ -1733,7 +1573,7 @@
           <w:numId w:val="5"/>
         </w:numPr>
       </w:pPr>
-      <w:bookmarkStart w:id="1" w:name="_Toc189683449"/>
+      <w:bookmarkStart w:id="1" w:name="_Toc193622427"/>
       <w:r>
         <w:lastRenderedPageBreak/>
         <w:t>Descrição</w:t>
@@ -1882,7 +1722,7 @@
           <w:numId w:val="5"/>
         </w:numPr>
       </w:pPr>
-      <w:bookmarkStart w:id="2" w:name="_Toc189683450"/>
+      <w:bookmarkStart w:id="2" w:name="_Toc193622428"/>
       <w:r>
         <w:t>Contexto da Empresa</w:t>
       </w:r>
@@ -1893,7 +1733,6 @@
         <w:pStyle w:val="NormalWeb"/>
         <w:jc w:val="both"/>
       </w:pPr>
-      <w:bookmarkStart w:id="3" w:name="_Toc189683451"/>
       <w:r>
         <w:t xml:space="preserve">O mercado de trabalho está cada vez mais voltado para a autonomia profissional, com um crescimento significativo de </w:t>
       </w:r>
@@ -2005,6 +1844,7 @@
           <w:numId w:val="5"/>
         </w:numPr>
       </w:pPr>
+      <w:bookmarkStart w:id="3" w:name="_Toc193622429"/>
       <w:r>
         <w:lastRenderedPageBreak/>
         <w:t>Processo Atual</w:t>
@@ -2801,7 +2641,7 @@
           <w:numId w:val="5"/>
         </w:numPr>
       </w:pPr>
-      <w:bookmarkStart w:id="4" w:name="_Toc189683452"/>
+      <w:bookmarkStart w:id="4" w:name="_Toc193622430"/>
       <w:r>
         <w:lastRenderedPageBreak/>
         <w:t>Requisitos Funcionais</w:t>
@@ -3516,7 +3356,7 @@
           <w:numId w:val="5"/>
         </w:numPr>
       </w:pPr>
-      <w:bookmarkStart w:id="5" w:name="_Toc189683453"/>
+      <w:bookmarkStart w:id="5" w:name="_Toc193622431"/>
       <w:r>
         <w:lastRenderedPageBreak/>
         <w:t>Requisitos Não Funcionais</w:t>
@@ -4161,7 +4001,7 @@
           <w:numId w:val="5"/>
         </w:numPr>
       </w:pPr>
-      <w:bookmarkStart w:id="6" w:name="_Toc189683454"/>
+      <w:bookmarkStart w:id="6" w:name="_Toc193622432"/>
       <w:r>
         <w:lastRenderedPageBreak/>
         <w:t>Modelagem de Requisitos</w:t>
@@ -5596,7 +5436,7 @@
           <w:numId w:val="5"/>
         </w:numPr>
       </w:pPr>
-      <w:bookmarkStart w:id="7" w:name="_Toc189683455"/>
+      <w:bookmarkStart w:id="7" w:name="_Toc193622433"/>
       <w:r>
         <w:lastRenderedPageBreak/>
         <w:t>Projetos de Interface</w:t>
@@ -5663,9 +5503,11 @@
           <w:numId w:val="5"/>
         </w:numPr>
       </w:pPr>
+      <w:bookmarkStart w:id="8" w:name="_Toc193622434"/>
       <w:r>
         <w:t>Diagrama de Classes</w:t>
       </w:r>
+      <w:bookmarkEnd w:id="8"/>
     </w:p>
     <w:p>
       <w:pPr>
@@ -5731,9 +5573,119 @@
       </w:r>
     </w:p>
     <w:p/>
+    <w:p/>
+    <w:p/>
+    <w:p/>
+    <w:p/>
+    <w:p/>
+    <w:p/>
+    <w:p/>
+    <w:p/>
+    <w:p>
+      <w:pPr>
+        <w:pStyle w:val="Heading1"/>
+        <w:numPr>
+          <w:ilvl w:val="0"/>
+          <w:numId w:val="5"/>
+        </w:numPr>
+      </w:pPr>
+      <w:r>
+        <w:t xml:space="preserve">Diagrama de </w:t>
+      </w:r>
+      <w:r>
+        <w:t>Atividades</w:t>
+      </w:r>
+    </w:p>
+    <w:p>
+      <w:pPr>
+        <w:spacing w:line="240" w:lineRule="auto"/>
+        <w:rPr>
+          <w:rFonts w:ascii="Times New Roman" w:eastAsia="Times New Roman" w:hAnsi="Times New Roman" w:cs="Times New Roman"/>
+          <w:sz w:val="24"/>
+          <w:szCs w:val="24"/>
+        </w:rPr>
+      </w:pPr>
+      <w:r>
+        <w:rPr>
+          <w:noProof/>
+        </w:rPr>
+        <w:drawing>
+          <wp:inline distT="0" distB="0" distL="0" distR="0" wp14:anchorId="245821B5" wp14:editId="5889D02B">
+            <wp:extent cx="5733415" cy="5756275"/>
+            <wp:effectExtent l="0" t="0" r="635" b="0"/>
+            <wp:docPr id="8" name="Picture 8"/>
+            <wp:cNvGraphicFramePr>
+              <a:graphicFrameLocks xmlns:a="http://schemas.openxmlformats.org/drawingml/2006/main" noChangeAspect="1"/>
+            </wp:cNvGraphicFramePr>
+            <a:graphic xmlns:a="http://schemas.openxmlformats.org/drawingml/2006/main">
+              <a:graphicData uri="http://schemas.openxmlformats.org/drawingml/2006/picture">
+                <pic:pic xmlns:pic="http://schemas.openxmlformats.org/drawingml/2006/picture">
+                  <pic:nvPicPr>
+                    <pic:cNvPr id="0" name="Picture 5"/>
+                    <pic:cNvPicPr>
+                      <a:picLocks noChangeAspect="1" noChangeArrowheads="1"/>
+                    </pic:cNvPicPr>
+                  </pic:nvPicPr>
+                  <pic:blipFill>
+                    <a:blip r:embed="rId11" cstate="print">
+                      <a:extLst>
+                        <a:ext uri="{28A0092B-C50C-407E-A947-70E740481C1C}">
+                          <a14:useLocalDpi xmlns:a14="http://schemas.microsoft.com/office/drawing/2010/main" val="0"/>
+                        </a:ext>
+                      </a:extLst>
+                    </a:blip>
+                    <a:srcRect/>
+                    <a:stretch>
+                      <a:fillRect/>
+                    </a:stretch>
+                  </pic:blipFill>
+                  <pic:spPr bwMode="auto">
+                    <a:xfrm>
+                      <a:off x="0" y="0"/>
+                      <a:ext cx="5733415" cy="5756275"/>
+                    </a:xfrm>
+                    <a:prstGeom prst="rect">
+                      <a:avLst/>
+                    </a:prstGeom>
+                    <a:noFill/>
+                    <a:ln>
+                      <a:noFill/>
+                    </a:ln>
+                  </pic:spPr>
+                </pic:pic>
+              </a:graphicData>
+            </a:graphic>
+          </wp:inline>
+        </w:drawing>
+      </w:r>
+    </w:p>
+    <w:p>
+      <w:pPr>
+        <w:pStyle w:val="ListParagraph"/>
+        <w:spacing w:line="240" w:lineRule="auto"/>
+        <w:ind w:left="360"/>
+        <w:rPr>
+          <w:rFonts w:ascii="Times New Roman" w:eastAsia="Times New Roman" w:hAnsi="Times New Roman" w:cs="Times New Roman"/>
+          <w:sz w:val="24"/>
+          <w:szCs w:val="24"/>
+        </w:rPr>
+      </w:pPr>
+    </w:p>
+    <w:p>
+      <w:pPr>
+        <w:spacing w:line="240" w:lineRule="auto"/>
+        <w:rPr>
+          <w:rFonts w:ascii="Times New Roman" w:eastAsia="Times New Roman" w:hAnsi="Times New Roman" w:cs="Times New Roman"/>
+          <w:sz w:val="24"/>
+          <w:szCs w:val="24"/>
+        </w:rPr>
+      </w:pPr>
+    </w:p>
+    <w:p/>
+    <w:p/>
     <w:sectPr>
-      <w:headerReference w:type="default" r:id="rId11"/>
-      <w:footerReference w:type="default" r:id="rId12"/>
+      <w:headerReference w:type="default" r:id="rId12"/>
+      <w:footerReference w:type="default" r:id="rId13"/>
       <w:pgSz w:w="11909" w:h="16834"/>
       <w:pgMar w:top="1440" w:right="1440" w:bottom="1440" w:left="1440" w:header="720" w:footer="720" w:gutter="0"/>
       <w:pgNumType w:start="1"/>

</xml_diff>

<commit_message>
subindo uma nova versão
</commit_message>
<xml_diff>
--- a/YourTime_documentacao_projeto_de_software.docx
+++ b/YourTime_documentacao_projeto_de_software.docx
@@ -477,12 +477,16 @@
           <w:pPr>
             <w:pStyle w:val="Sumrio1"/>
             <w:tabs>
-              <w:tab w:val="left" w:pos="440"/>
+              <w:tab w:val="left" w:pos="480"/>
               <w:tab w:val="right" w:leader="dot" w:pos="9019"/>
             </w:tabs>
             <w:rPr>
               <w:rFonts w:asciiTheme="minorHAnsi" w:eastAsiaTheme="minorEastAsia" w:hAnsiTheme="minorHAnsi" w:cstheme="minorBidi"/>
               <w:noProof/>
+              <w:kern w:val="2"/>
+              <w:sz w:val="24"/>
+              <w:szCs w:val="24"/>
+              <w14:ligatures w14:val="standardContextual"/>
             </w:rPr>
           </w:pPr>
           <w:r>
@@ -494,7 +498,7 @@
           <w:r>
             <w:fldChar w:fldCharType="separate"/>
           </w:r>
-          <w:hyperlink w:anchor="_Toc189683448" w:history="1">
+          <w:hyperlink w:anchor="_Toc198326555" w:history="1">
             <w:r>
               <w:rPr>
                 <w:rStyle w:val="Hyperlink"/>
@@ -506,6 +510,10 @@
               <w:rPr>
                 <w:rFonts w:asciiTheme="minorHAnsi" w:eastAsiaTheme="minorEastAsia" w:hAnsiTheme="minorHAnsi" w:cstheme="minorBidi"/>
                 <w:noProof/>
+                <w:kern w:val="2"/>
+                <w:sz w:val="24"/>
+                <w:szCs w:val="24"/>
+                <w14:ligatures w14:val="standardContextual"/>
               </w:rPr>
               <w:tab/>
             </w:r>
@@ -535,7 +543,7 @@
                 <w:noProof/>
                 <w:webHidden/>
               </w:rPr>
-              <w:instrText xml:space="preserve"> PAGEREF _Toc189683448 \h </w:instrText>
+              <w:instrText xml:space="preserve"> PAGEREF _Toc198326555 \h </w:instrText>
             </w:r>
             <w:r>
               <w:rPr>
@@ -570,15 +578,19 @@
           <w:pPr>
             <w:pStyle w:val="Sumrio1"/>
             <w:tabs>
-              <w:tab w:val="left" w:pos="440"/>
+              <w:tab w:val="left" w:pos="480"/>
               <w:tab w:val="right" w:leader="dot" w:pos="9019"/>
             </w:tabs>
             <w:rPr>
               <w:rFonts w:asciiTheme="minorHAnsi" w:eastAsiaTheme="minorEastAsia" w:hAnsiTheme="minorHAnsi" w:cstheme="minorBidi"/>
               <w:noProof/>
+              <w:kern w:val="2"/>
+              <w:sz w:val="24"/>
+              <w:szCs w:val="24"/>
+              <w14:ligatures w14:val="standardContextual"/>
             </w:rPr>
           </w:pPr>
-          <w:hyperlink w:anchor="_Toc189683449" w:history="1">
+          <w:hyperlink w:anchor="_Toc198326556" w:history="1">
             <w:r>
               <w:rPr>
                 <w:rStyle w:val="Hyperlink"/>
@@ -590,6 +602,10 @@
               <w:rPr>
                 <w:rFonts w:asciiTheme="minorHAnsi" w:eastAsiaTheme="minorEastAsia" w:hAnsiTheme="minorHAnsi" w:cstheme="minorBidi"/>
                 <w:noProof/>
+                <w:kern w:val="2"/>
+                <w:sz w:val="24"/>
+                <w:szCs w:val="24"/>
+                <w14:ligatures w14:val="standardContextual"/>
               </w:rPr>
               <w:tab/>
             </w:r>
@@ -619,7 +635,7 @@
                 <w:noProof/>
                 <w:webHidden/>
               </w:rPr>
-              <w:instrText xml:space="preserve"> PAGEREF _Toc189683449 \h </w:instrText>
+              <w:instrText xml:space="preserve"> PAGEREF _Toc198326556 \h </w:instrText>
             </w:r>
             <w:r>
               <w:rPr>
@@ -654,15 +670,19 @@
           <w:pPr>
             <w:pStyle w:val="Sumrio1"/>
             <w:tabs>
-              <w:tab w:val="left" w:pos="440"/>
+              <w:tab w:val="left" w:pos="480"/>
               <w:tab w:val="right" w:leader="dot" w:pos="9019"/>
             </w:tabs>
             <w:rPr>
               <w:rFonts w:asciiTheme="minorHAnsi" w:eastAsiaTheme="minorEastAsia" w:hAnsiTheme="minorHAnsi" w:cstheme="minorBidi"/>
               <w:noProof/>
+              <w:kern w:val="2"/>
+              <w:sz w:val="24"/>
+              <w:szCs w:val="24"/>
+              <w14:ligatures w14:val="standardContextual"/>
             </w:rPr>
           </w:pPr>
-          <w:hyperlink w:anchor="_Toc189683450" w:history="1">
+          <w:hyperlink w:anchor="_Toc198326557" w:history="1">
             <w:r>
               <w:rPr>
                 <w:rStyle w:val="Hyperlink"/>
@@ -674,6 +694,10 @@
               <w:rPr>
                 <w:rFonts w:asciiTheme="minorHAnsi" w:eastAsiaTheme="minorEastAsia" w:hAnsiTheme="minorHAnsi" w:cstheme="minorBidi"/>
                 <w:noProof/>
+                <w:kern w:val="2"/>
+                <w:sz w:val="24"/>
+                <w:szCs w:val="24"/>
+                <w14:ligatures w14:val="standardContextual"/>
               </w:rPr>
               <w:tab/>
             </w:r>
@@ -703,7 +727,7 @@
                 <w:noProof/>
                 <w:webHidden/>
               </w:rPr>
-              <w:instrText xml:space="preserve"> PAGEREF _Toc189683450 \h </w:instrText>
+              <w:instrText xml:space="preserve"> PAGEREF _Toc198326557 \h </w:instrText>
             </w:r>
             <w:r>
               <w:rPr>
@@ -738,15 +762,19 @@
           <w:pPr>
             <w:pStyle w:val="Sumrio1"/>
             <w:tabs>
-              <w:tab w:val="left" w:pos="440"/>
+              <w:tab w:val="left" w:pos="480"/>
               <w:tab w:val="right" w:leader="dot" w:pos="9019"/>
             </w:tabs>
             <w:rPr>
               <w:rFonts w:asciiTheme="minorHAnsi" w:eastAsiaTheme="minorEastAsia" w:hAnsiTheme="minorHAnsi" w:cstheme="minorBidi"/>
               <w:noProof/>
+              <w:kern w:val="2"/>
+              <w:sz w:val="24"/>
+              <w:szCs w:val="24"/>
+              <w14:ligatures w14:val="standardContextual"/>
             </w:rPr>
           </w:pPr>
-          <w:hyperlink w:anchor="_Toc189683451" w:history="1">
+          <w:hyperlink w:anchor="_Toc198326558" w:history="1">
             <w:r>
               <w:rPr>
                 <w:rStyle w:val="Hyperlink"/>
@@ -758,6 +786,10 @@
               <w:rPr>
                 <w:rFonts w:asciiTheme="minorHAnsi" w:eastAsiaTheme="minorEastAsia" w:hAnsiTheme="minorHAnsi" w:cstheme="minorBidi"/>
                 <w:noProof/>
+                <w:kern w:val="2"/>
+                <w:sz w:val="24"/>
+                <w:szCs w:val="24"/>
+                <w14:ligatures w14:val="standardContextual"/>
               </w:rPr>
               <w:tab/>
             </w:r>
@@ -787,259 +819,7 @@
                 <w:noProof/>
                 <w:webHidden/>
               </w:rPr>
-              <w:instrText xml:space="preserve"> PAGEREF _Toc189683451 \h </w:instrText>
-            </w:r>
-            <w:r>
-              <w:rPr>
-                <w:noProof/>
-                <w:webHidden/>
-              </w:rPr>
-            </w:r>
-            <w:r>
-              <w:rPr>
-                <w:noProof/>
-                <w:webHidden/>
-              </w:rPr>
-              <w:fldChar w:fldCharType="separate"/>
-            </w:r>
-            <w:r>
-              <w:rPr>
-                <w:noProof/>
-                <w:webHidden/>
-              </w:rPr>
-              <w:t>4</w:t>
-            </w:r>
-            <w:r>
-              <w:rPr>
-                <w:noProof/>
-                <w:webHidden/>
-              </w:rPr>
-              <w:fldChar w:fldCharType="end"/>
-            </w:r>
-          </w:hyperlink>
-        </w:p>
-        <w:p>
-          <w:pPr>
-            <w:pStyle w:val="Sumrio1"/>
-            <w:tabs>
-              <w:tab w:val="left" w:pos="440"/>
-              <w:tab w:val="right" w:leader="dot" w:pos="9019"/>
-            </w:tabs>
-            <w:rPr>
-              <w:rFonts w:asciiTheme="minorHAnsi" w:eastAsiaTheme="minorEastAsia" w:hAnsiTheme="minorHAnsi" w:cstheme="minorBidi"/>
-              <w:noProof/>
-            </w:rPr>
-          </w:pPr>
-          <w:hyperlink w:anchor="_Toc189683452" w:history="1">
-            <w:r>
-              <w:rPr>
-                <w:rStyle w:val="Hyperlink"/>
-                <w:noProof/>
-              </w:rPr>
-              <w:t>5.</w:t>
-            </w:r>
-            <w:r>
-              <w:rPr>
-                <w:rFonts w:asciiTheme="minorHAnsi" w:eastAsiaTheme="minorEastAsia" w:hAnsiTheme="minorHAnsi" w:cstheme="minorBidi"/>
-                <w:noProof/>
-              </w:rPr>
-              <w:tab/>
-            </w:r>
-            <w:r>
-              <w:rPr>
-                <w:rStyle w:val="Hyperlink"/>
-                <w:noProof/>
-              </w:rPr>
-              <w:t>Requisitos Funcionais</w:t>
-            </w:r>
-            <w:r>
-              <w:rPr>
-                <w:noProof/>
-                <w:webHidden/>
-              </w:rPr>
-              <w:tab/>
-            </w:r>
-            <w:r>
-              <w:rPr>
-                <w:noProof/>
-                <w:webHidden/>
-              </w:rPr>
-              <w:fldChar w:fldCharType="begin"/>
-            </w:r>
-            <w:r>
-              <w:rPr>
-                <w:noProof/>
-                <w:webHidden/>
-              </w:rPr>
-              <w:instrText xml:space="preserve"> PAGEREF _Toc189683452 \h </w:instrText>
-            </w:r>
-            <w:r>
-              <w:rPr>
-                <w:noProof/>
-                <w:webHidden/>
-              </w:rPr>
-            </w:r>
-            <w:r>
-              <w:rPr>
-                <w:noProof/>
-                <w:webHidden/>
-              </w:rPr>
-              <w:fldChar w:fldCharType="separate"/>
-            </w:r>
-            <w:r>
-              <w:rPr>
-                <w:noProof/>
-                <w:webHidden/>
-              </w:rPr>
-              <w:t>4</w:t>
-            </w:r>
-            <w:r>
-              <w:rPr>
-                <w:noProof/>
-                <w:webHidden/>
-              </w:rPr>
-              <w:fldChar w:fldCharType="end"/>
-            </w:r>
-          </w:hyperlink>
-        </w:p>
-        <w:p>
-          <w:pPr>
-            <w:pStyle w:val="Sumrio1"/>
-            <w:tabs>
-              <w:tab w:val="left" w:pos="440"/>
-              <w:tab w:val="right" w:leader="dot" w:pos="9019"/>
-            </w:tabs>
-            <w:rPr>
-              <w:rFonts w:asciiTheme="minorHAnsi" w:eastAsiaTheme="minorEastAsia" w:hAnsiTheme="minorHAnsi" w:cstheme="minorBidi"/>
-              <w:noProof/>
-            </w:rPr>
-          </w:pPr>
-          <w:hyperlink w:anchor="_Toc189683453" w:history="1">
-            <w:r>
-              <w:rPr>
-                <w:rStyle w:val="Hyperlink"/>
-                <w:noProof/>
-              </w:rPr>
-              <w:t>6.</w:t>
-            </w:r>
-            <w:r>
-              <w:rPr>
-                <w:rFonts w:asciiTheme="minorHAnsi" w:eastAsiaTheme="minorEastAsia" w:hAnsiTheme="minorHAnsi" w:cstheme="minorBidi"/>
-                <w:noProof/>
-              </w:rPr>
-              <w:tab/>
-            </w:r>
-            <w:r>
-              <w:rPr>
-                <w:rStyle w:val="Hyperlink"/>
-                <w:noProof/>
-              </w:rPr>
-              <w:t>Requisitos Não Funcionais</w:t>
-            </w:r>
-            <w:r>
-              <w:rPr>
-                <w:noProof/>
-                <w:webHidden/>
-              </w:rPr>
-              <w:tab/>
-            </w:r>
-            <w:r>
-              <w:rPr>
-                <w:noProof/>
-                <w:webHidden/>
-              </w:rPr>
-              <w:fldChar w:fldCharType="begin"/>
-            </w:r>
-            <w:r>
-              <w:rPr>
-                <w:noProof/>
-                <w:webHidden/>
-              </w:rPr>
-              <w:instrText xml:space="preserve"> PAGEREF _Toc189683453 \h </w:instrText>
-            </w:r>
-            <w:r>
-              <w:rPr>
-                <w:noProof/>
-                <w:webHidden/>
-              </w:rPr>
-            </w:r>
-            <w:r>
-              <w:rPr>
-                <w:noProof/>
-                <w:webHidden/>
-              </w:rPr>
-              <w:fldChar w:fldCharType="separate"/>
-            </w:r>
-            <w:r>
-              <w:rPr>
-                <w:noProof/>
-                <w:webHidden/>
-              </w:rPr>
-              <w:t>4</w:t>
-            </w:r>
-            <w:r>
-              <w:rPr>
-                <w:noProof/>
-                <w:webHidden/>
-              </w:rPr>
-              <w:fldChar w:fldCharType="end"/>
-            </w:r>
-          </w:hyperlink>
-        </w:p>
-        <w:p>
-          <w:pPr>
-            <w:pStyle w:val="Sumrio1"/>
-            <w:tabs>
-              <w:tab w:val="left" w:pos="440"/>
-              <w:tab w:val="right" w:leader="dot" w:pos="9019"/>
-            </w:tabs>
-            <w:rPr>
-              <w:rFonts w:asciiTheme="minorHAnsi" w:eastAsiaTheme="minorEastAsia" w:hAnsiTheme="minorHAnsi" w:cstheme="minorBidi"/>
-              <w:noProof/>
-            </w:rPr>
-          </w:pPr>
-          <w:hyperlink w:anchor="_Toc189683454" w:history="1">
-            <w:r>
-              <w:rPr>
-                <w:rStyle w:val="Hyperlink"/>
-                <w:noProof/>
-              </w:rPr>
-              <w:t>7.</w:t>
-            </w:r>
-            <w:r>
-              <w:rPr>
-                <w:rFonts w:asciiTheme="minorHAnsi" w:eastAsiaTheme="minorEastAsia" w:hAnsiTheme="minorHAnsi" w:cstheme="minorBidi"/>
-                <w:noProof/>
-              </w:rPr>
-              <w:tab/>
-            </w:r>
-            <w:r>
-              <w:rPr>
-                <w:rStyle w:val="Hyperlink"/>
-                <w:noProof/>
-              </w:rPr>
-              <w:t>Modelagem de Requisitos</w:t>
-            </w:r>
-            <w:r>
-              <w:rPr>
-                <w:noProof/>
-                <w:webHidden/>
-              </w:rPr>
-              <w:tab/>
-            </w:r>
-            <w:r>
-              <w:rPr>
-                <w:noProof/>
-                <w:webHidden/>
-              </w:rPr>
-              <w:fldChar w:fldCharType="begin"/>
-            </w:r>
-            <w:r>
-              <w:rPr>
-                <w:noProof/>
-                <w:webHidden/>
-              </w:rPr>
-              <w:instrText xml:space="preserve"> PAGEREF _Toc189683454 \h </w:instrText>
+              <w:instrText xml:space="preserve"> PAGEREF _Toc198326558 \h </w:instrText>
             </w:r>
             <w:r>
               <w:rPr>
@@ -1074,15 +854,295 @@
           <w:pPr>
             <w:pStyle w:val="Sumrio1"/>
             <w:tabs>
-              <w:tab w:val="left" w:pos="440"/>
+              <w:tab w:val="left" w:pos="480"/>
               <w:tab w:val="right" w:leader="dot" w:pos="9019"/>
             </w:tabs>
             <w:rPr>
               <w:rFonts w:asciiTheme="minorHAnsi" w:eastAsiaTheme="minorEastAsia" w:hAnsiTheme="minorHAnsi" w:cstheme="minorBidi"/>
               <w:noProof/>
+              <w:kern w:val="2"/>
+              <w:sz w:val="24"/>
+              <w:szCs w:val="24"/>
+              <w14:ligatures w14:val="standardContextual"/>
             </w:rPr>
           </w:pPr>
-          <w:hyperlink w:anchor="_Toc189683455" w:history="1">
+          <w:hyperlink w:anchor="_Toc198326559" w:history="1">
+            <w:r>
+              <w:rPr>
+                <w:rStyle w:val="Hyperlink"/>
+                <w:noProof/>
+              </w:rPr>
+              <w:t>5.</w:t>
+            </w:r>
+            <w:r>
+              <w:rPr>
+                <w:rFonts w:asciiTheme="minorHAnsi" w:eastAsiaTheme="minorEastAsia" w:hAnsiTheme="minorHAnsi" w:cstheme="minorBidi"/>
+                <w:noProof/>
+                <w:kern w:val="2"/>
+                <w:sz w:val="24"/>
+                <w:szCs w:val="24"/>
+                <w14:ligatures w14:val="standardContextual"/>
+              </w:rPr>
+              <w:tab/>
+            </w:r>
+            <w:r>
+              <w:rPr>
+                <w:rStyle w:val="Hyperlink"/>
+                <w:noProof/>
+              </w:rPr>
+              <w:t>Requisitos Funcionais</w:t>
+            </w:r>
+            <w:r>
+              <w:rPr>
+                <w:noProof/>
+                <w:webHidden/>
+              </w:rPr>
+              <w:tab/>
+            </w:r>
+            <w:r>
+              <w:rPr>
+                <w:noProof/>
+                <w:webHidden/>
+              </w:rPr>
+              <w:fldChar w:fldCharType="begin"/>
+            </w:r>
+            <w:r>
+              <w:rPr>
+                <w:noProof/>
+                <w:webHidden/>
+              </w:rPr>
+              <w:instrText xml:space="preserve"> PAGEREF _Toc198326559 \h </w:instrText>
+            </w:r>
+            <w:r>
+              <w:rPr>
+                <w:noProof/>
+                <w:webHidden/>
+              </w:rPr>
+            </w:r>
+            <w:r>
+              <w:rPr>
+                <w:noProof/>
+                <w:webHidden/>
+              </w:rPr>
+              <w:fldChar w:fldCharType="separate"/>
+            </w:r>
+            <w:r>
+              <w:rPr>
+                <w:noProof/>
+                <w:webHidden/>
+              </w:rPr>
+              <w:t>6</w:t>
+            </w:r>
+            <w:r>
+              <w:rPr>
+                <w:noProof/>
+                <w:webHidden/>
+              </w:rPr>
+              <w:fldChar w:fldCharType="end"/>
+            </w:r>
+          </w:hyperlink>
+        </w:p>
+        <w:p>
+          <w:pPr>
+            <w:pStyle w:val="Sumrio1"/>
+            <w:tabs>
+              <w:tab w:val="left" w:pos="480"/>
+              <w:tab w:val="right" w:leader="dot" w:pos="9019"/>
+            </w:tabs>
+            <w:rPr>
+              <w:rFonts w:asciiTheme="minorHAnsi" w:eastAsiaTheme="minorEastAsia" w:hAnsiTheme="minorHAnsi" w:cstheme="minorBidi"/>
+              <w:noProof/>
+              <w:kern w:val="2"/>
+              <w:sz w:val="24"/>
+              <w:szCs w:val="24"/>
+              <w14:ligatures w14:val="standardContextual"/>
+            </w:rPr>
+          </w:pPr>
+          <w:hyperlink w:anchor="_Toc198326560" w:history="1">
+            <w:r>
+              <w:rPr>
+                <w:rStyle w:val="Hyperlink"/>
+                <w:noProof/>
+              </w:rPr>
+              <w:t>6.</w:t>
+            </w:r>
+            <w:r>
+              <w:rPr>
+                <w:rFonts w:asciiTheme="minorHAnsi" w:eastAsiaTheme="minorEastAsia" w:hAnsiTheme="minorHAnsi" w:cstheme="minorBidi"/>
+                <w:noProof/>
+                <w:kern w:val="2"/>
+                <w:sz w:val="24"/>
+                <w:szCs w:val="24"/>
+                <w14:ligatures w14:val="standardContextual"/>
+              </w:rPr>
+              <w:tab/>
+            </w:r>
+            <w:r>
+              <w:rPr>
+                <w:rStyle w:val="Hyperlink"/>
+                <w:noProof/>
+              </w:rPr>
+              <w:t>Requisitos Não Funcionais</w:t>
+            </w:r>
+            <w:r>
+              <w:rPr>
+                <w:noProof/>
+                <w:webHidden/>
+              </w:rPr>
+              <w:tab/>
+            </w:r>
+            <w:r>
+              <w:rPr>
+                <w:noProof/>
+                <w:webHidden/>
+              </w:rPr>
+              <w:fldChar w:fldCharType="begin"/>
+            </w:r>
+            <w:r>
+              <w:rPr>
+                <w:noProof/>
+                <w:webHidden/>
+              </w:rPr>
+              <w:instrText xml:space="preserve"> PAGEREF _Toc198326560 \h </w:instrText>
+            </w:r>
+            <w:r>
+              <w:rPr>
+                <w:noProof/>
+                <w:webHidden/>
+              </w:rPr>
+            </w:r>
+            <w:r>
+              <w:rPr>
+                <w:noProof/>
+                <w:webHidden/>
+              </w:rPr>
+              <w:fldChar w:fldCharType="separate"/>
+            </w:r>
+            <w:r>
+              <w:rPr>
+                <w:noProof/>
+                <w:webHidden/>
+              </w:rPr>
+              <w:t>7</w:t>
+            </w:r>
+            <w:r>
+              <w:rPr>
+                <w:noProof/>
+                <w:webHidden/>
+              </w:rPr>
+              <w:fldChar w:fldCharType="end"/>
+            </w:r>
+          </w:hyperlink>
+        </w:p>
+        <w:p>
+          <w:pPr>
+            <w:pStyle w:val="Sumrio1"/>
+            <w:tabs>
+              <w:tab w:val="left" w:pos="480"/>
+              <w:tab w:val="right" w:leader="dot" w:pos="9019"/>
+            </w:tabs>
+            <w:rPr>
+              <w:rFonts w:asciiTheme="minorHAnsi" w:eastAsiaTheme="minorEastAsia" w:hAnsiTheme="minorHAnsi" w:cstheme="minorBidi"/>
+              <w:noProof/>
+              <w:kern w:val="2"/>
+              <w:sz w:val="24"/>
+              <w:szCs w:val="24"/>
+              <w14:ligatures w14:val="standardContextual"/>
+            </w:rPr>
+          </w:pPr>
+          <w:hyperlink w:anchor="_Toc198326561" w:history="1">
+            <w:r>
+              <w:rPr>
+                <w:rStyle w:val="Hyperlink"/>
+                <w:noProof/>
+              </w:rPr>
+              <w:t>7.</w:t>
+            </w:r>
+            <w:r>
+              <w:rPr>
+                <w:rFonts w:asciiTheme="minorHAnsi" w:eastAsiaTheme="minorEastAsia" w:hAnsiTheme="minorHAnsi" w:cstheme="minorBidi"/>
+                <w:noProof/>
+                <w:kern w:val="2"/>
+                <w:sz w:val="24"/>
+                <w:szCs w:val="24"/>
+                <w14:ligatures w14:val="standardContextual"/>
+              </w:rPr>
+              <w:tab/>
+            </w:r>
+            <w:r>
+              <w:rPr>
+                <w:rStyle w:val="Hyperlink"/>
+                <w:noProof/>
+              </w:rPr>
+              <w:t>Modelagem de Requisitos</w:t>
+            </w:r>
+            <w:r>
+              <w:rPr>
+                <w:noProof/>
+                <w:webHidden/>
+              </w:rPr>
+              <w:tab/>
+            </w:r>
+            <w:r>
+              <w:rPr>
+                <w:noProof/>
+                <w:webHidden/>
+              </w:rPr>
+              <w:fldChar w:fldCharType="begin"/>
+            </w:r>
+            <w:r>
+              <w:rPr>
+                <w:noProof/>
+                <w:webHidden/>
+              </w:rPr>
+              <w:instrText xml:space="preserve"> PAGEREF _Toc198326561 \h </w:instrText>
+            </w:r>
+            <w:r>
+              <w:rPr>
+                <w:noProof/>
+                <w:webHidden/>
+              </w:rPr>
+            </w:r>
+            <w:r>
+              <w:rPr>
+                <w:noProof/>
+                <w:webHidden/>
+              </w:rPr>
+              <w:fldChar w:fldCharType="separate"/>
+            </w:r>
+            <w:r>
+              <w:rPr>
+                <w:noProof/>
+                <w:webHidden/>
+              </w:rPr>
+              <w:t>8</w:t>
+            </w:r>
+            <w:r>
+              <w:rPr>
+                <w:noProof/>
+                <w:webHidden/>
+              </w:rPr>
+              <w:fldChar w:fldCharType="end"/>
+            </w:r>
+          </w:hyperlink>
+        </w:p>
+        <w:p>
+          <w:pPr>
+            <w:pStyle w:val="Sumrio1"/>
+            <w:tabs>
+              <w:tab w:val="left" w:pos="480"/>
+              <w:tab w:val="right" w:leader="dot" w:pos="9019"/>
+            </w:tabs>
+            <w:rPr>
+              <w:rFonts w:asciiTheme="minorHAnsi" w:eastAsiaTheme="minorEastAsia" w:hAnsiTheme="minorHAnsi" w:cstheme="minorBidi"/>
+              <w:noProof/>
+              <w:kern w:val="2"/>
+              <w:sz w:val="24"/>
+              <w:szCs w:val="24"/>
+              <w14:ligatures w14:val="standardContextual"/>
+            </w:rPr>
+          </w:pPr>
+          <w:hyperlink w:anchor="_Toc198326562" w:history="1">
             <w:r>
               <w:rPr>
                 <w:rStyle w:val="Hyperlink"/>
@@ -1094,6 +1154,10 @@
               <w:rPr>
                 <w:rFonts w:asciiTheme="minorHAnsi" w:eastAsiaTheme="minorEastAsia" w:hAnsiTheme="minorHAnsi" w:cstheme="minorBidi"/>
                 <w:noProof/>
+                <w:kern w:val="2"/>
+                <w:sz w:val="24"/>
+                <w:szCs w:val="24"/>
+                <w14:ligatures w14:val="standardContextual"/>
               </w:rPr>
               <w:tab/>
             </w:r>
@@ -1123,7 +1187,7 @@
                 <w:noProof/>
                 <w:webHidden/>
               </w:rPr>
-              <w:instrText xml:space="preserve"> PAGEREF _Toc189683455 \h </w:instrText>
+              <w:instrText xml:space="preserve"> PAGEREF _Toc198326562 \h </w:instrText>
             </w:r>
             <w:r>
               <w:rPr>
@@ -1143,7 +1207,7 @@
                 <w:noProof/>
                 <w:webHidden/>
               </w:rPr>
-              <w:t>5</w:t>
+              <w:t>10</w:t>
             </w:r>
             <w:r>
               <w:rPr>
@@ -1158,15 +1222,19 @@
           <w:pPr>
             <w:pStyle w:val="Sumrio1"/>
             <w:tabs>
-              <w:tab w:val="left" w:pos="440"/>
+              <w:tab w:val="left" w:pos="480"/>
               <w:tab w:val="right" w:leader="dot" w:pos="9019"/>
             </w:tabs>
             <w:rPr>
               <w:rFonts w:asciiTheme="minorHAnsi" w:eastAsiaTheme="minorEastAsia" w:hAnsiTheme="minorHAnsi" w:cstheme="minorBidi"/>
               <w:noProof/>
+              <w:kern w:val="2"/>
+              <w:sz w:val="24"/>
+              <w:szCs w:val="24"/>
+              <w14:ligatures w14:val="standardContextual"/>
             </w:rPr>
           </w:pPr>
-          <w:hyperlink w:anchor="_Toc189683456" w:history="1">
+          <w:hyperlink w:anchor="_Toc198326563" w:history="1">
             <w:r>
               <w:rPr>
                 <w:rStyle w:val="Hyperlink"/>
@@ -1178,6 +1246,10 @@
               <w:rPr>
                 <w:rFonts w:asciiTheme="minorHAnsi" w:eastAsiaTheme="minorEastAsia" w:hAnsiTheme="minorHAnsi" w:cstheme="minorBidi"/>
                 <w:noProof/>
+                <w:kern w:val="2"/>
+                <w:sz w:val="24"/>
+                <w:szCs w:val="24"/>
+                <w14:ligatures w14:val="standardContextual"/>
               </w:rPr>
               <w:tab/>
             </w:r>
@@ -1186,7 +1258,7 @@
                 <w:rStyle w:val="Hyperlink"/>
                 <w:noProof/>
               </w:rPr>
-              <w:t>Lista de Funções do Projeto</w:t>
+              <w:t>Diagrama de Classes</w:t>
             </w:r>
             <w:r>
               <w:rPr>
@@ -1207,7 +1279,7 @@
                 <w:noProof/>
                 <w:webHidden/>
               </w:rPr>
-              <w:instrText xml:space="preserve"> PAGEREF _Toc189683456 \h </w:instrText>
+              <w:instrText xml:space="preserve"> PAGEREF _Toc198326563 \h </w:instrText>
             </w:r>
             <w:r>
               <w:rPr>
@@ -1227,175 +1299,7 @@
                 <w:noProof/>
                 <w:webHidden/>
               </w:rPr>
-              <w:t>5</w:t>
-            </w:r>
-            <w:r>
-              <w:rPr>
-                <w:noProof/>
-                <w:webHidden/>
-              </w:rPr>
-              <w:fldChar w:fldCharType="end"/>
-            </w:r>
-          </w:hyperlink>
-        </w:p>
-        <w:p>
-          <w:pPr>
-            <w:pStyle w:val="Sumrio2"/>
-            <w:tabs>
-              <w:tab w:val="left" w:pos="880"/>
-              <w:tab w:val="right" w:leader="dot" w:pos="9019"/>
-            </w:tabs>
-            <w:rPr>
-              <w:rFonts w:asciiTheme="minorHAnsi" w:eastAsiaTheme="minorEastAsia" w:hAnsiTheme="minorHAnsi" w:cstheme="minorBidi"/>
-              <w:noProof/>
-            </w:rPr>
-          </w:pPr>
-          <w:hyperlink w:anchor="_Toc189683457" w:history="1">
-            <w:r>
-              <w:rPr>
-                <w:rStyle w:val="Hyperlink"/>
-                <w:noProof/>
-              </w:rPr>
-              <w:t>9.1.</w:t>
-            </w:r>
-            <w:r>
-              <w:rPr>
-                <w:rFonts w:asciiTheme="minorHAnsi" w:eastAsiaTheme="minorEastAsia" w:hAnsiTheme="minorHAnsi" w:cstheme="minorBidi"/>
-                <w:noProof/>
-              </w:rPr>
-              <w:tab/>
-            </w:r>
-            <w:r>
-              <w:rPr>
-                <w:rStyle w:val="Hyperlink"/>
-                <w:noProof/>
-              </w:rPr>
-              <w:t>Descrição dos Atores</w:t>
-            </w:r>
-            <w:r>
-              <w:rPr>
-                <w:noProof/>
-                <w:webHidden/>
-              </w:rPr>
-              <w:tab/>
-            </w:r>
-            <w:r>
-              <w:rPr>
-                <w:noProof/>
-                <w:webHidden/>
-              </w:rPr>
-              <w:fldChar w:fldCharType="begin"/>
-            </w:r>
-            <w:r>
-              <w:rPr>
-                <w:noProof/>
-                <w:webHidden/>
-              </w:rPr>
-              <w:instrText xml:space="preserve"> PAGEREF _Toc189683457 \h </w:instrText>
-            </w:r>
-            <w:r>
-              <w:rPr>
-                <w:noProof/>
-                <w:webHidden/>
-              </w:rPr>
-            </w:r>
-            <w:r>
-              <w:rPr>
-                <w:noProof/>
-                <w:webHidden/>
-              </w:rPr>
-              <w:fldChar w:fldCharType="separate"/>
-            </w:r>
-            <w:r>
-              <w:rPr>
-                <w:noProof/>
-                <w:webHidden/>
-              </w:rPr>
-              <w:t>5</w:t>
-            </w:r>
-            <w:r>
-              <w:rPr>
-                <w:noProof/>
-                <w:webHidden/>
-              </w:rPr>
-              <w:fldChar w:fldCharType="end"/>
-            </w:r>
-          </w:hyperlink>
-        </w:p>
-        <w:p>
-          <w:pPr>
-            <w:pStyle w:val="Sumrio2"/>
-            <w:tabs>
-              <w:tab w:val="left" w:pos="880"/>
-              <w:tab w:val="right" w:leader="dot" w:pos="9019"/>
-            </w:tabs>
-            <w:rPr>
-              <w:rFonts w:asciiTheme="minorHAnsi" w:eastAsiaTheme="minorEastAsia" w:hAnsiTheme="minorHAnsi" w:cstheme="minorBidi"/>
-              <w:noProof/>
-            </w:rPr>
-          </w:pPr>
-          <w:hyperlink w:anchor="_Toc189683458" w:history="1">
-            <w:r>
-              <w:rPr>
-                <w:rStyle w:val="Hyperlink"/>
-                <w:noProof/>
-              </w:rPr>
-              <w:t>9.2.</w:t>
-            </w:r>
-            <w:r>
-              <w:rPr>
-                <w:rFonts w:asciiTheme="minorHAnsi" w:eastAsiaTheme="minorEastAsia" w:hAnsiTheme="minorHAnsi" w:cstheme="minorBidi"/>
-                <w:noProof/>
-              </w:rPr>
-              <w:tab/>
-            </w:r>
-            <w:r>
-              <w:rPr>
-                <w:rStyle w:val="Hyperlink"/>
-                <w:noProof/>
-              </w:rPr>
-              <w:t>Descrição das funcionalidades</w:t>
-            </w:r>
-            <w:r>
-              <w:rPr>
-                <w:noProof/>
-                <w:webHidden/>
-              </w:rPr>
-              <w:tab/>
-            </w:r>
-            <w:r>
-              <w:rPr>
-                <w:noProof/>
-                <w:webHidden/>
-              </w:rPr>
-              <w:fldChar w:fldCharType="begin"/>
-            </w:r>
-            <w:r>
-              <w:rPr>
-                <w:noProof/>
-                <w:webHidden/>
-              </w:rPr>
-              <w:instrText xml:space="preserve"> PAGEREF _Toc189683458 \h </w:instrText>
-            </w:r>
-            <w:r>
-              <w:rPr>
-                <w:noProof/>
-                <w:webHidden/>
-              </w:rPr>
-            </w:r>
-            <w:r>
-              <w:rPr>
-                <w:noProof/>
-                <w:webHidden/>
-              </w:rPr>
-              <w:fldChar w:fldCharType="separate"/>
-            </w:r>
-            <w:r>
-              <w:rPr>
-                <w:noProof/>
-                <w:webHidden/>
-              </w:rPr>
-              <w:t>5</w:t>
+              <w:t>10</w:t>
             </w:r>
             <w:r>
               <w:rPr>
@@ -1657,13 +1561,21 @@
     </w:p>
     <w:p>
       <w:pPr>
+        <w:rPr>
+          <w:b/>
+          <w:bCs/>
+        </w:rPr>
+      </w:pPr>
+    </w:p>
+    <w:p>
+      <w:pPr>
         <w:pStyle w:val="Ttulo1"/>
         <w:numPr>
           <w:ilvl w:val="0"/>
           <w:numId w:val="5"/>
         </w:numPr>
       </w:pPr>
-      <w:bookmarkStart w:id="0" w:name="_Toc189683448"/>
+      <w:bookmarkStart w:id="0" w:name="_Toc198326555"/>
       <w:r>
         <w:lastRenderedPageBreak/>
         <w:t>G</w:t>
@@ -1672,13 +1584,6 @@
         <w:t>lossário</w:t>
       </w:r>
       <w:bookmarkEnd w:id="0"/>
-    </w:p>
-    <w:p>
-      <w:proofErr w:type="spellStart"/>
-      <w:r>
-        <w:t>Asdasd</w:t>
-      </w:r>
-      <w:proofErr w:type="spellEnd"/>
     </w:p>
     <w:p/>
     <w:p/>
@@ -1725,6 +1630,7 @@
     <w:p/>
     <w:p/>
     <w:p/>
+    <w:p/>
     <w:p>
       <w:pPr>
         <w:pStyle w:val="Ttulo1"/>
@@ -1733,7 +1639,7 @@
           <w:numId w:val="5"/>
         </w:numPr>
       </w:pPr>
-      <w:bookmarkStart w:id="1" w:name="_Toc189683449"/>
+      <w:bookmarkStart w:id="1" w:name="_Toc198326556"/>
       <w:r>
         <w:lastRenderedPageBreak/>
         <w:t>Descrição</w:t>
@@ -1757,7 +1663,6 @@
         </w:rPr>
         <w:t xml:space="preserve">O </w:t>
       </w:r>
-      <w:proofErr w:type="spellStart"/>
       <w:r>
         <w:rPr>
           <w:rStyle w:val="Forte"/>
@@ -1765,9 +1670,16 @@
           <w:sz w:val="24"/>
           <w:szCs w:val="24"/>
         </w:rPr>
-        <w:t>Your</w:t>
-      </w:r>
-      <w:proofErr w:type="spellEnd"/>
+        <w:t>Your Time</w:t>
+      </w:r>
+      <w:r>
+        <w:rPr>
+          <w:rFonts w:ascii="Times New Roman" w:hAnsi="Times New Roman" w:cs="Times New Roman"/>
+          <w:sz w:val="24"/>
+          <w:szCs w:val="24"/>
+        </w:rPr>
+        <w:t xml:space="preserve"> é um </w:t>
+      </w:r>
       <w:r>
         <w:rPr>
           <w:rStyle w:val="Forte"/>
@@ -1775,7 +1687,7 @@
           <w:sz w:val="24"/>
           <w:szCs w:val="24"/>
         </w:rPr>
-        <w:t xml:space="preserve"> Time</w:t>
+        <w:t>sistema de controle de ponto</w:t>
       </w:r>
       <w:r>
         <w:rPr>
@@ -1783,7 +1695,7 @@
           <w:sz w:val="24"/>
           <w:szCs w:val="24"/>
         </w:rPr>
-        <w:t xml:space="preserve"> é um </w:t>
+        <w:t xml:space="preserve"> voltado para </w:t>
       </w:r>
       <w:r>
         <w:rPr>
@@ -1792,7 +1704,7 @@
           <w:sz w:val="24"/>
           <w:szCs w:val="24"/>
         </w:rPr>
-        <w:t>sistema de controle de ponto</w:t>
+        <w:t>colaboradores autônomos e trabalhadores remotos</w:t>
       </w:r>
       <w:r>
         <w:rPr>
@@ -1800,7 +1712,7 @@
           <w:sz w:val="24"/>
           <w:szCs w:val="24"/>
         </w:rPr>
-        <w:t xml:space="preserve"> voltado para </w:t>
+        <w:t xml:space="preserve">, permitindo o registro, acompanhamento e exportação de horas trabalhadas de maneira prática e confiável. Diferente das soluções tradicionais focadas em empresas e departamentos de RH, o </w:t>
       </w:r>
       <w:r>
         <w:rPr>
@@ -1809,35 +1721,7 @@
           <w:sz w:val="24"/>
           <w:szCs w:val="24"/>
         </w:rPr>
-        <w:t>colaboradores autônomos e trabalhadores remotos</w:t>
-      </w:r>
-      <w:r>
-        <w:rPr>
-          <w:rFonts w:ascii="Times New Roman" w:hAnsi="Times New Roman" w:cs="Times New Roman"/>
-          <w:sz w:val="24"/>
-          <w:szCs w:val="24"/>
-        </w:rPr>
-        <w:t xml:space="preserve">, permitindo o registro, acompanhamento e exportação de horas trabalhadas de maneira prática e confiável. Diferente das soluções tradicionais focadas em empresas e departamentos de RH, o </w:t>
-      </w:r>
-      <w:proofErr w:type="spellStart"/>
-      <w:r>
-        <w:rPr>
-          <w:rStyle w:val="Forte"/>
-          <w:rFonts w:ascii="Times New Roman" w:hAnsi="Times New Roman" w:cs="Times New Roman"/>
-          <w:sz w:val="24"/>
-          <w:szCs w:val="24"/>
-        </w:rPr>
-        <w:t>Your</w:t>
-      </w:r>
-      <w:proofErr w:type="spellEnd"/>
-      <w:r>
-        <w:rPr>
-          <w:rStyle w:val="Forte"/>
-          <w:rFonts w:ascii="Times New Roman" w:hAnsi="Times New Roman" w:cs="Times New Roman"/>
-          <w:sz w:val="24"/>
-          <w:szCs w:val="24"/>
-        </w:rPr>
-        <w:t xml:space="preserve"> Time</w:t>
+        <w:t>Your Time</w:t>
       </w:r>
       <w:r>
         <w:rPr>
@@ -1882,7 +1766,7 @@
           <w:numId w:val="5"/>
         </w:numPr>
       </w:pPr>
-      <w:bookmarkStart w:id="2" w:name="_Toc189683450"/>
+      <w:bookmarkStart w:id="2" w:name="_Toc198326557"/>
       <w:r>
         <w:t>Contexto da Empresa</w:t>
       </w:r>
@@ -1893,7 +1777,6 @@
         <w:pStyle w:val="NormalWeb"/>
         <w:jc w:val="both"/>
       </w:pPr>
-      <w:bookmarkStart w:id="3" w:name="_Toc189683451"/>
       <w:r>
         <w:t xml:space="preserve">O mercado de trabalho está cada vez mais voltado para a autonomia profissional, com um crescimento significativo de </w:t>
       </w:r>
@@ -2005,6 +1888,7 @@
           <w:numId w:val="5"/>
         </w:numPr>
       </w:pPr>
+      <w:bookmarkStart w:id="3" w:name="_Toc198326558"/>
       <w:r>
         <w:lastRenderedPageBreak/>
         <w:t>Processo Atual</w:t>
@@ -2744,7 +2628,6 @@
         </w:rPr>
         <w:t xml:space="preserve">Diante dessas limitações, o </w:t>
       </w:r>
-      <w:proofErr w:type="spellStart"/>
       <w:r>
         <w:rPr>
           <w:rFonts w:ascii="Times New Roman" w:eastAsia="Times New Roman" w:hAnsi="Times New Roman" w:cs="Times New Roman"/>
@@ -2753,18 +2636,7 @@
           <w:sz w:val="24"/>
           <w:szCs w:val="24"/>
         </w:rPr>
-        <w:t>Your</w:t>
-      </w:r>
-      <w:proofErr w:type="spellEnd"/>
-      <w:r>
-        <w:rPr>
-          <w:rFonts w:ascii="Times New Roman" w:eastAsia="Times New Roman" w:hAnsi="Times New Roman" w:cs="Times New Roman"/>
-          <w:b/>
-          <w:bCs/>
-          <w:sz w:val="24"/>
-          <w:szCs w:val="24"/>
-        </w:rPr>
-        <w:t xml:space="preserve"> Time</w:t>
+        <w:t>Your Time</w:t>
       </w:r>
       <w:r>
         <w:rPr>
@@ -2801,7 +2673,7 @@
           <w:numId w:val="5"/>
         </w:numPr>
       </w:pPr>
-      <w:bookmarkStart w:id="4" w:name="_Toc189683452"/>
+      <w:bookmarkStart w:id="4" w:name="_Toc198326559"/>
       <w:r>
         <w:lastRenderedPageBreak/>
         <w:t>Requisitos Funcionais</w:t>
@@ -3349,41 +3221,13 @@
           <w:szCs w:val="24"/>
         </w:rPr>
       </w:pPr>
-      <w:proofErr w:type="gramStart"/>
-      <w:r>
-        <w:rPr>
-          <w:rFonts w:ascii="Times New Roman" w:eastAsia="Times New Roman" w:hAnsi="Times New Roman" w:cs="Times New Roman"/>
-          <w:sz w:val="24"/>
-          <w:szCs w:val="24"/>
-        </w:rPr>
-        <w:t>O  usuário</w:t>
-      </w:r>
-      <w:proofErr w:type="gramEnd"/>
-      <w:r>
-        <w:rPr>
-          <w:rFonts w:ascii="Times New Roman" w:eastAsia="Times New Roman" w:hAnsi="Times New Roman" w:cs="Times New Roman"/>
-          <w:sz w:val="24"/>
-          <w:szCs w:val="24"/>
-        </w:rPr>
-        <w:t xml:space="preserve"> pode configurar informações </w:t>
-      </w:r>
-      <w:proofErr w:type="gramStart"/>
-      <w:r>
-        <w:rPr>
-          <w:rFonts w:ascii="Times New Roman" w:eastAsia="Times New Roman" w:hAnsi="Times New Roman" w:cs="Times New Roman"/>
-          <w:sz w:val="24"/>
-          <w:szCs w:val="24"/>
-        </w:rPr>
-        <w:t>pessoais  para</w:t>
-      </w:r>
-      <w:proofErr w:type="gramEnd"/>
-      <w:r>
-        <w:rPr>
-          <w:rFonts w:ascii="Times New Roman" w:eastAsia="Times New Roman" w:hAnsi="Times New Roman" w:cs="Times New Roman"/>
-          <w:sz w:val="24"/>
-          <w:szCs w:val="24"/>
-        </w:rPr>
-        <w:t xml:space="preserve"> configuração do documento de saída.</w:t>
+      <w:r>
+        <w:rPr>
+          <w:rFonts w:ascii="Times New Roman" w:eastAsia="Times New Roman" w:hAnsi="Times New Roman" w:cs="Times New Roman"/>
+          <w:sz w:val="24"/>
+          <w:szCs w:val="24"/>
+        </w:rPr>
+        <w:t>O  usuário pode configurar informações pessoais  para configuração do documento de saída.</w:t>
       </w:r>
     </w:p>
     <w:p>
@@ -3534,7 +3378,7 @@
           <w:numId w:val="5"/>
         </w:numPr>
       </w:pPr>
-      <w:bookmarkStart w:id="5" w:name="_Toc189683453"/>
+      <w:bookmarkStart w:id="5" w:name="_Toc198326560"/>
       <w:r>
         <w:lastRenderedPageBreak/>
         <w:t>Requisitos Não Funcionais</w:t>
@@ -4022,29 +3866,7 @@
           <w:sz w:val="24"/>
           <w:szCs w:val="24"/>
         </w:rPr>
-        <w:t xml:space="preserve">Windows, </w:t>
-      </w:r>
-      <w:proofErr w:type="spellStart"/>
-      <w:r>
-        <w:rPr>
-          <w:rFonts w:ascii="Times New Roman" w:eastAsia="Times New Roman" w:hAnsi="Times New Roman" w:cs="Times New Roman"/>
-          <w:b/>
-          <w:bCs/>
-          <w:sz w:val="24"/>
-          <w:szCs w:val="24"/>
-        </w:rPr>
-        <w:t>macOS</w:t>
-      </w:r>
-      <w:proofErr w:type="spellEnd"/>
-      <w:r>
-        <w:rPr>
-          <w:rFonts w:ascii="Times New Roman" w:eastAsia="Times New Roman" w:hAnsi="Times New Roman" w:cs="Times New Roman"/>
-          <w:b/>
-          <w:bCs/>
-          <w:sz w:val="24"/>
-          <w:szCs w:val="24"/>
-        </w:rPr>
-        <w:t xml:space="preserve"> e Linux</w:t>
+        <w:t>Windows, macOS e Linux</w:t>
       </w:r>
       <w:r>
         <w:rPr>
@@ -4179,7 +4001,7 @@
           <w:numId w:val="5"/>
         </w:numPr>
       </w:pPr>
-      <w:bookmarkStart w:id="6" w:name="_Toc189683454"/>
+      <w:bookmarkStart w:id="6" w:name="_Toc198326561"/>
       <w:r>
         <w:lastRenderedPageBreak/>
         <w:t>Modelagem de Requisitos</w:t>
@@ -4585,74 +4407,38 @@
           <w:sz w:val="20"/>
           <w:szCs w:val="20"/>
         </w:rPr>
-        <w:t>&lt;&lt;</w:t>
-      </w:r>
-      <w:proofErr w:type="spellStart"/>
+        <w:t>&lt;&lt;extend&gt;&gt;</w:t>
+      </w:r>
+      <w:r>
+        <w:rPr>
+          <w:rFonts w:ascii="Times New Roman" w:eastAsia="Times New Roman" w:hAnsi="Times New Roman" w:cs="Times New Roman"/>
+          <w:sz w:val="24"/>
+          <w:szCs w:val="24"/>
+        </w:rPr>
+        <w:t xml:space="preserve"> Histórico de horas gráfico, </w:t>
+      </w:r>
       <w:r>
         <w:rPr>
           <w:rFonts w:ascii="Courier New" w:eastAsia="Times New Roman" w:hAnsi="Courier New" w:cs="Courier New"/>
           <w:sz w:val="20"/>
           <w:szCs w:val="20"/>
         </w:rPr>
-        <w:t>extend</w:t>
-      </w:r>
-      <w:proofErr w:type="spellEnd"/>
+        <w:t>&lt;&lt;extend&gt;&gt;</w:t>
+      </w:r>
+      <w:r>
+        <w:rPr>
+          <w:rFonts w:ascii="Times New Roman" w:eastAsia="Times New Roman" w:hAnsi="Times New Roman" w:cs="Times New Roman"/>
+          <w:sz w:val="24"/>
+          <w:szCs w:val="24"/>
+        </w:rPr>
+        <w:t xml:space="preserve"> Exportar histórico do ponto </w:t>
+      </w:r>
       <w:r>
         <w:rPr>
           <w:rFonts w:ascii="Courier New" w:eastAsia="Times New Roman" w:hAnsi="Courier New" w:cs="Courier New"/>
           <w:sz w:val="20"/>
           <w:szCs w:val="20"/>
         </w:rPr>
-        <w:t>&gt;&gt;</w:t>
-      </w:r>
-      <w:r>
-        <w:rPr>
-          <w:rFonts w:ascii="Times New Roman" w:eastAsia="Times New Roman" w:hAnsi="Times New Roman" w:cs="Times New Roman"/>
-          <w:sz w:val="24"/>
-          <w:szCs w:val="24"/>
-        </w:rPr>
-        <w:t xml:space="preserve"> Histórico de horas gráfico, </w:t>
-      </w:r>
-      <w:r>
-        <w:rPr>
-          <w:rFonts w:ascii="Courier New" w:eastAsia="Times New Roman" w:hAnsi="Courier New" w:cs="Courier New"/>
-          <w:sz w:val="20"/>
-          <w:szCs w:val="20"/>
-        </w:rPr>
-        <w:t>&lt;&lt;</w:t>
-      </w:r>
-      <w:proofErr w:type="spellStart"/>
-      <w:r>
-        <w:rPr>
-          <w:rFonts w:ascii="Courier New" w:eastAsia="Times New Roman" w:hAnsi="Courier New" w:cs="Courier New"/>
-          <w:sz w:val="20"/>
-          <w:szCs w:val="20"/>
-        </w:rPr>
-        <w:t>extend</w:t>
-      </w:r>
-      <w:proofErr w:type="spellEnd"/>
-      <w:r>
-        <w:rPr>
-          <w:rFonts w:ascii="Courier New" w:eastAsia="Times New Roman" w:hAnsi="Courier New" w:cs="Courier New"/>
-          <w:sz w:val="20"/>
-          <w:szCs w:val="20"/>
-        </w:rPr>
-        <w:t>&gt;&gt;</w:t>
-      </w:r>
-      <w:r>
-        <w:rPr>
-          <w:rFonts w:ascii="Times New Roman" w:eastAsia="Times New Roman" w:hAnsi="Times New Roman" w:cs="Times New Roman"/>
-          <w:sz w:val="24"/>
-          <w:szCs w:val="24"/>
-        </w:rPr>
-        <w:t xml:space="preserve"> Exportar histórico do ponto </w:t>
-      </w:r>
-      <w:r>
-        <w:rPr>
-          <w:rFonts w:ascii="Courier New" w:eastAsia="Times New Roman" w:hAnsi="Courier New" w:cs="Courier New"/>
-          <w:sz w:val="20"/>
-          <w:szCs w:val="20"/>
-        </w:rPr>
         <w:t>&lt;&lt;include&gt;&gt;</w:t>
       </w:r>
       <w:r>
@@ -4661,43 +4447,7 @@
           <w:sz w:val="24"/>
           <w:szCs w:val="24"/>
         </w:rPr>
-        <w:t xml:space="preserve"> Escolher formato (</w:t>
-      </w:r>
-      <w:proofErr w:type="spellStart"/>
-      <w:r>
-        <w:rPr>
-          <w:rFonts w:ascii="Times New Roman" w:eastAsia="Times New Roman" w:hAnsi="Times New Roman" w:cs="Times New Roman"/>
-          <w:sz w:val="24"/>
-          <w:szCs w:val="24"/>
-        </w:rPr>
-        <w:t>pdf</w:t>
-      </w:r>
-      <w:proofErr w:type="spellEnd"/>
-      <w:r>
-        <w:rPr>
-          <w:rFonts w:ascii="Times New Roman" w:eastAsia="Times New Roman" w:hAnsi="Times New Roman" w:cs="Times New Roman"/>
-          <w:sz w:val="24"/>
-          <w:szCs w:val="24"/>
-        </w:rPr>
-        <w:t xml:space="preserve">, texto, </w:t>
-      </w:r>
-      <w:proofErr w:type="spellStart"/>
-      <w:r>
-        <w:rPr>
-          <w:rFonts w:ascii="Times New Roman" w:eastAsia="Times New Roman" w:hAnsi="Times New Roman" w:cs="Times New Roman"/>
-          <w:sz w:val="24"/>
-          <w:szCs w:val="24"/>
-        </w:rPr>
-        <w:t>csv</w:t>
-      </w:r>
-      <w:proofErr w:type="spellEnd"/>
-      <w:r>
-        <w:rPr>
-          <w:rFonts w:ascii="Times New Roman" w:eastAsia="Times New Roman" w:hAnsi="Times New Roman" w:cs="Times New Roman"/>
-          <w:sz w:val="24"/>
-          <w:szCs w:val="24"/>
-        </w:rPr>
-        <w:t xml:space="preserve">)): </w:t>
+        <w:t xml:space="preserve"> Escolher formato (pdf, texto, csv)): </w:t>
       </w:r>
     </w:p>
     <w:p>
@@ -4749,25 +4499,7 @@
           <w:sz w:val="20"/>
           <w:szCs w:val="20"/>
         </w:rPr>
-        <w:t>&lt;&lt;</w:t>
-      </w:r>
-      <w:proofErr w:type="spellStart"/>
-      <w:r>
-        <w:rPr>
-          <w:rFonts w:ascii="Courier New" w:eastAsia="Times New Roman" w:hAnsi="Courier New" w:cs="Courier New"/>
-          <w:sz w:val="20"/>
-          <w:szCs w:val="20"/>
-        </w:rPr>
-        <w:t>extend</w:t>
-      </w:r>
-      <w:proofErr w:type="spellEnd"/>
-      <w:r>
-        <w:rPr>
-          <w:rFonts w:ascii="Courier New" w:eastAsia="Times New Roman" w:hAnsi="Courier New" w:cs="Courier New"/>
-          <w:sz w:val="20"/>
-          <w:szCs w:val="20"/>
-        </w:rPr>
-        <w:t>&gt;&gt;</w:t>
+        <w:t>&lt;&lt;extend&gt;&gt;</w:t>
       </w:r>
       <w:r>
         <w:rPr>
@@ -4805,25 +4537,7 @@
           <w:sz w:val="20"/>
           <w:szCs w:val="20"/>
         </w:rPr>
-        <w:t>&lt;&lt;</w:t>
-      </w:r>
-      <w:proofErr w:type="spellStart"/>
-      <w:r>
-        <w:rPr>
-          <w:rFonts w:ascii="Courier New" w:eastAsia="Times New Roman" w:hAnsi="Courier New" w:cs="Courier New"/>
-          <w:sz w:val="20"/>
-          <w:szCs w:val="20"/>
-        </w:rPr>
-        <w:t>extend</w:t>
-      </w:r>
-      <w:proofErr w:type="spellEnd"/>
-      <w:r>
-        <w:rPr>
-          <w:rFonts w:ascii="Courier New" w:eastAsia="Times New Roman" w:hAnsi="Courier New" w:cs="Courier New"/>
-          <w:sz w:val="20"/>
-          <w:szCs w:val="20"/>
-        </w:rPr>
-        <w:t>&gt;&gt;</w:t>
+        <w:t>&lt;&lt;extend&gt;&gt;</w:t>
       </w:r>
       <w:r>
         <w:rPr>
@@ -4969,74 +4683,38 @@
           <w:sz w:val="20"/>
           <w:szCs w:val="20"/>
         </w:rPr>
-        <w:t>&lt;&lt;</w:t>
-      </w:r>
-      <w:proofErr w:type="spellStart"/>
+        <w:t>&lt;&lt;extend&gt;&gt;</w:t>
+      </w:r>
+      <w:r>
+        <w:rPr>
+          <w:rFonts w:ascii="Times New Roman" w:eastAsia="Times New Roman" w:hAnsi="Times New Roman" w:cs="Times New Roman"/>
+          <w:sz w:val="24"/>
+          <w:szCs w:val="24"/>
+        </w:rPr>
+        <w:t xml:space="preserve"> Histórico de horas gráfico, </w:t>
+      </w:r>
       <w:r>
         <w:rPr>
           <w:rFonts w:ascii="Courier New" w:eastAsia="Times New Roman" w:hAnsi="Courier New" w:cs="Courier New"/>
           <w:sz w:val="20"/>
           <w:szCs w:val="20"/>
         </w:rPr>
-        <w:t>extend</w:t>
-      </w:r>
-      <w:proofErr w:type="spellEnd"/>
+        <w:t>&lt;&lt;extend&gt;&gt;</w:t>
+      </w:r>
+      <w:r>
+        <w:rPr>
+          <w:rFonts w:ascii="Times New Roman" w:eastAsia="Times New Roman" w:hAnsi="Times New Roman" w:cs="Times New Roman"/>
+          <w:sz w:val="24"/>
+          <w:szCs w:val="24"/>
+        </w:rPr>
+        <w:t xml:space="preserve"> Exportar histórico do ponto </w:t>
+      </w:r>
       <w:r>
         <w:rPr>
           <w:rFonts w:ascii="Courier New" w:eastAsia="Times New Roman" w:hAnsi="Courier New" w:cs="Courier New"/>
           <w:sz w:val="20"/>
           <w:szCs w:val="20"/>
         </w:rPr>
-        <w:t>&gt;&gt;</w:t>
-      </w:r>
-      <w:r>
-        <w:rPr>
-          <w:rFonts w:ascii="Times New Roman" w:eastAsia="Times New Roman" w:hAnsi="Times New Roman" w:cs="Times New Roman"/>
-          <w:sz w:val="24"/>
-          <w:szCs w:val="24"/>
-        </w:rPr>
-        <w:t xml:space="preserve"> Histórico de horas gráfico, </w:t>
-      </w:r>
-      <w:r>
-        <w:rPr>
-          <w:rFonts w:ascii="Courier New" w:eastAsia="Times New Roman" w:hAnsi="Courier New" w:cs="Courier New"/>
-          <w:sz w:val="20"/>
-          <w:szCs w:val="20"/>
-        </w:rPr>
-        <w:t>&lt;&lt;</w:t>
-      </w:r>
-      <w:proofErr w:type="spellStart"/>
-      <w:r>
-        <w:rPr>
-          <w:rFonts w:ascii="Courier New" w:eastAsia="Times New Roman" w:hAnsi="Courier New" w:cs="Courier New"/>
-          <w:sz w:val="20"/>
-          <w:szCs w:val="20"/>
-        </w:rPr>
-        <w:t>extend</w:t>
-      </w:r>
-      <w:proofErr w:type="spellEnd"/>
-      <w:r>
-        <w:rPr>
-          <w:rFonts w:ascii="Courier New" w:eastAsia="Times New Roman" w:hAnsi="Courier New" w:cs="Courier New"/>
-          <w:sz w:val="20"/>
-          <w:szCs w:val="20"/>
-        </w:rPr>
-        <w:t>&gt;&gt;</w:t>
-      </w:r>
-      <w:r>
-        <w:rPr>
-          <w:rFonts w:ascii="Times New Roman" w:eastAsia="Times New Roman" w:hAnsi="Times New Roman" w:cs="Times New Roman"/>
-          <w:sz w:val="24"/>
-          <w:szCs w:val="24"/>
-        </w:rPr>
-        <w:t xml:space="preserve"> Exportar histórico do ponto </w:t>
-      </w:r>
-      <w:r>
-        <w:rPr>
-          <w:rFonts w:ascii="Courier New" w:eastAsia="Times New Roman" w:hAnsi="Courier New" w:cs="Courier New"/>
-          <w:sz w:val="20"/>
-          <w:szCs w:val="20"/>
-        </w:rPr>
         <w:t>&lt;&lt;include&gt;&gt;</w:t>
       </w:r>
       <w:r>
@@ -5045,43 +4723,7 @@
           <w:sz w:val="24"/>
           <w:szCs w:val="24"/>
         </w:rPr>
-        <w:t xml:space="preserve"> Escolher formato (</w:t>
-      </w:r>
-      <w:proofErr w:type="spellStart"/>
-      <w:r>
-        <w:rPr>
-          <w:rFonts w:ascii="Times New Roman" w:eastAsia="Times New Roman" w:hAnsi="Times New Roman" w:cs="Times New Roman"/>
-          <w:sz w:val="24"/>
-          <w:szCs w:val="24"/>
-        </w:rPr>
-        <w:t>pdf</w:t>
-      </w:r>
-      <w:proofErr w:type="spellEnd"/>
-      <w:r>
-        <w:rPr>
-          <w:rFonts w:ascii="Times New Roman" w:eastAsia="Times New Roman" w:hAnsi="Times New Roman" w:cs="Times New Roman"/>
-          <w:sz w:val="24"/>
-          <w:szCs w:val="24"/>
-        </w:rPr>
-        <w:t xml:space="preserve">, texto, </w:t>
-      </w:r>
-      <w:proofErr w:type="spellStart"/>
-      <w:r>
-        <w:rPr>
-          <w:rFonts w:ascii="Times New Roman" w:eastAsia="Times New Roman" w:hAnsi="Times New Roman" w:cs="Times New Roman"/>
-          <w:sz w:val="24"/>
-          <w:szCs w:val="24"/>
-        </w:rPr>
-        <w:t>csv</w:t>
-      </w:r>
-      <w:proofErr w:type="spellEnd"/>
-      <w:r>
-        <w:rPr>
-          <w:rFonts w:ascii="Times New Roman" w:eastAsia="Times New Roman" w:hAnsi="Times New Roman" w:cs="Times New Roman"/>
-          <w:sz w:val="24"/>
-          <w:szCs w:val="24"/>
-        </w:rPr>
-        <w:t xml:space="preserve">)): </w:t>
+        <w:t xml:space="preserve"> Escolher formato (pdf, texto, csv)): </w:t>
       </w:r>
     </w:p>
     <w:p>
@@ -5133,25 +4775,7 @@
           <w:sz w:val="20"/>
           <w:szCs w:val="20"/>
         </w:rPr>
-        <w:t>&lt;&lt;</w:t>
-      </w:r>
-      <w:proofErr w:type="spellStart"/>
-      <w:r>
-        <w:rPr>
-          <w:rFonts w:ascii="Courier New" w:eastAsia="Times New Roman" w:hAnsi="Courier New" w:cs="Courier New"/>
-          <w:sz w:val="20"/>
-          <w:szCs w:val="20"/>
-        </w:rPr>
-        <w:t>extend</w:t>
-      </w:r>
-      <w:proofErr w:type="spellEnd"/>
-      <w:r>
-        <w:rPr>
-          <w:rFonts w:ascii="Courier New" w:eastAsia="Times New Roman" w:hAnsi="Courier New" w:cs="Courier New"/>
-          <w:sz w:val="20"/>
-          <w:szCs w:val="20"/>
-        </w:rPr>
-        <w:t>&gt;&gt;</w:t>
+        <w:t>&lt;&lt;extend&gt;&gt;</w:t>
       </w:r>
       <w:r>
         <w:rPr>
@@ -5189,25 +4813,7 @@
           <w:sz w:val="20"/>
           <w:szCs w:val="20"/>
         </w:rPr>
-        <w:t>&lt;&lt;</w:t>
-      </w:r>
-      <w:proofErr w:type="spellStart"/>
-      <w:r>
-        <w:rPr>
-          <w:rFonts w:ascii="Courier New" w:eastAsia="Times New Roman" w:hAnsi="Courier New" w:cs="Courier New"/>
-          <w:sz w:val="20"/>
-          <w:szCs w:val="20"/>
-        </w:rPr>
-        <w:t>extend</w:t>
-      </w:r>
-      <w:proofErr w:type="spellEnd"/>
-      <w:r>
-        <w:rPr>
-          <w:rFonts w:ascii="Courier New" w:eastAsia="Times New Roman" w:hAnsi="Courier New" w:cs="Courier New"/>
-          <w:sz w:val="20"/>
-          <w:szCs w:val="20"/>
-        </w:rPr>
-        <w:t>&gt;&gt;</w:t>
+        <w:t>&lt;&lt;extend&gt;&gt;</w:t>
       </w:r>
       <w:r>
         <w:rPr>
@@ -5270,7 +4876,7 @@
           <w:numId w:val="5"/>
         </w:numPr>
       </w:pPr>
-      <w:bookmarkStart w:id="7" w:name="_Toc189683455"/>
+      <w:bookmarkStart w:id="7" w:name="_Toc198326562"/>
       <w:r>
         <w:lastRenderedPageBreak/>
         <w:t>Projetos de Interface</w:t>
@@ -5337,28 +4943,22 @@
           <w:numId w:val="5"/>
         </w:numPr>
       </w:pPr>
+      <w:bookmarkStart w:id="8" w:name="_Toc198326563"/>
       <w:r>
         <w:t>Diagrama de Classes</w:t>
       </w:r>
-    </w:p>
-    <w:p>
-      <w:pPr>
-        <w:spacing w:line="240" w:lineRule="auto"/>
-        <w:rPr>
-          <w:rFonts w:ascii="Times New Roman" w:eastAsia="Times New Roman" w:hAnsi="Times New Roman" w:cs="Times New Roman"/>
-          <w:sz w:val="24"/>
-          <w:szCs w:val="24"/>
-        </w:rPr>
-      </w:pPr>
+      <w:bookmarkEnd w:id="8"/>
+    </w:p>
+    <w:p>
       <w:r>
         <w:rPr>
           <w:noProof/>
         </w:rPr>
         <w:drawing>
-          <wp:inline distT="0" distB="0" distL="0" distR="0" wp14:anchorId="424D4E72" wp14:editId="0E29F371">
-            <wp:extent cx="5734050" cy="3076575"/>
-            <wp:effectExtent l="0" t="0" r="0" b="9525"/>
-            <wp:docPr id="96701464" name="Imagem 2"/>
+          <wp:inline distT="0" distB="0" distL="0" distR="0" wp14:anchorId="7AEDBF30" wp14:editId="177D9FC9">
+            <wp:extent cx="5733415" cy="3076234"/>
+            <wp:effectExtent l="0" t="0" r="635" b="0"/>
+            <wp:docPr id="96701464" name="Imagem 2" descr="Diagrama&#10;&#10;O conteúdo gerado por IA pode estar incorreto."/>
             <wp:cNvGraphicFramePr>
               <a:graphicFrameLocks xmlns:a="http://schemas.openxmlformats.org/drawingml/2006/main" noChangeAspect="1"/>
             </wp:cNvGraphicFramePr>
@@ -5366,7 +4966,7 @@
               <a:graphicData uri="http://schemas.openxmlformats.org/drawingml/2006/picture">
                 <pic:pic xmlns:pic="http://schemas.openxmlformats.org/drawingml/2006/picture">
                   <pic:nvPicPr>
-                    <pic:cNvPr id="0" name="Picture 2"/>
+                    <pic:cNvPr id="96701464" name="Imagem 2" descr="Diagrama&#10;&#10;O conteúdo gerado por IA pode estar incorreto."/>
                     <pic:cNvPicPr>
                       <a:picLocks noChangeAspect="1" noChangeArrowheads="1"/>
                     </pic:cNvPicPr>
@@ -5387,7 +4987,7 @@
                   <pic:spPr bwMode="auto">
                     <a:xfrm>
                       <a:off x="0" y="0"/>
-                      <a:ext cx="5734050" cy="3076575"/>
+                      <a:ext cx="5733415" cy="3076234"/>
                     </a:xfrm>
                     <a:prstGeom prst="rect">
                       <a:avLst/>
@@ -5403,11 +5003,115 @@
           </wp:inline>
         </w:drawing>
       </w:r>
-    </w:p>
-    <w:p/>
+      <w:r>
+        <w:br w:type="page"/>
+      </w:r>
+    </w:p>
+    <w:p>
+      <w:pPr>
+        <w:pStyle w:val="Ttulo1"/>
+        <w:numPr>
+          <w:ilvl w:val="0"/>
+          <w:numId w:val="5"/>
+        </w:numPr>
+      </w:pPr>
+      <w:r>
+        <w:lastRenderedPageBreak/>
+        <w:t>Diagrama de Atividades</w:t>
+      </w:r>
+    </w:p>
+    <w:p>
+      <w:pPr>
+        <w:spacing w:line="240" w:lineRule="auto"/>
+        <w:rPr>
+          <w:rFonts w:ascii="Times New Roman" w:eastAsia="Times New Roman" w:hAnsi="Times New Roman" w:cs="Times New Roman"/>
+          <w:sz w:val="24"/>
+          <w:szCs w:val="24"/>
+        </w:rPr>
+      </w:pPr>
+    </w:p>
+    <w:p>
+      <w:pPr>
+        <w:spacing w:line="240" w:lineRule="auto"/>
+        <w:rPr>
+          <w:rFonts w:ascii="Times New Roman" w:eastAsia="Times New Roman" w:hAnsi="Times New Roman" w:cs="Times New Roman"/>
+          <w:sz w:val="24"/>
+          <w:szCs w:val="24"/>
+        </w:rPr>
+      </w:pPr>
+    </w:p>
+    <w:p>
+      <w:pPr>
+        <w:spacing w:line="240" w:lineRule="auto"/>
+        <w:rPr>
+          <w:rFonts w:ascii="Times New Roman" w:eastAsia="Times New Roman" w:hAnsi="Times New Roman" w:cs="Times New Roman"/>
+          <w:sz w:val="24"/>
+          <w:szCs w:val="24"/>
+        </w:rPr>
+      </w:pPr>
+      <w:r>
+        <w:rPr>
+          <w:rFonts w:ascii="Times New Roman" w:eastAsia="Times New Roman" w:hAnsi="Times New Roman" w:cs="Times New Roman"/>
+          <w:noProof/>
+          <w:sz w:val="24"/>
+          <w:szCs w:val="24"/>
+        </w:rPr>
+        <w:drawing>
+          <wp:inline distT="0" distB="0" distL="0" distR="0" wp14:anchorId="522199A0" wp14:editId="232DE57A">
+            <wp:extent cx="6258353" cy="6353175"/>
+            <wp:effectExtent l="0" t="0" r="9525" b="0"/>
+            <wp:docPr id="1054636794" name="Imagem 1"/>
+            <wp:cNvGraphicFramePr>
+              <a:graphicFrameLocks xmlns:a="http://schemas.openxmlformats.org/drawingml/2006/main" noChangeAspect="1"/>
+            </wp:cNvGraphicFramePr>
+            <a:graphic xmlns:a="http://schemas.openxmlformats.org/drawingml/2006/main">
+              <a:graphicData uri="http://schemas.openxmlformats.org/drawingml/2006/picture">
+                <pic:pic xmlns:pic="http://schemas.openxmlformats.org/drawingml/2006/picture">
+                  <pic:nvPicPr>
+                    <pic:cNvPr id="0" name="Picture 1"/>
+                    <pic:cNvPicPr>
+                      <a:picLocks noChangeAspect="1" noChangeArrowheads="1"/>
+                    </pic:cNvPicPr>
+                  </pic:nvPicPr>
+                  <pic:blipFill rotWithShape="1">
+                    <a:blip r:embed="rId11">
+                      <a:extLst>
+                        <a:ext uri="{28A0092B-C50C-407E-A947-70E740481C1C}">
+                          <a14:useLocalDpi xmlns:a14="http://schemas.microsoft.com/office/drawing/2010/main" val="0"/>
+                        </a:ext>
+                      </a:extLst>
+                    </a:blip>
+                    <a:srcRect r="1329"/>
+                    <a:stretch/>
+                  </pic:blipFill>
+                  <pic:spPr bwMode="auto">
+                    <a:xfrm>
+                      <a:off x="0" y="0"/>
+                      <a:ext cx="6261621" cy="6356493"/>
+                    </a:xfrm>
+                    <a:prstGeom prst="rect">
+                      <a:avLst/>
+                    </a:prstGeom>
+                    <a:noFill/>
+                    <a:ln>
+                      <a:noFill/>
+                    </a:ln>
+                    <a:extLst>
+                      <a:ext uri="{53640926-AAD7-44D8-BBD7-CCE9431645EC}">
+                        <a14:shadowObscured xmlns:a14="http://schemas.microsoft.com/office/drawing/2010/main"/>
+                      </a:ext>
+                    </a:extLst>
+                  </pic:spPr>
+                </pic:pic>
+              </a:graphicData>
+            </a:graphic>
+          </wp:inline>
+        </w:drawing>
+      </w:r>
+    </w:p>
     <w:sectPr>
-      <w:headerReference w:type="default" r:id="rId11"/>
-      <w:footerReference w:type="default" r:id="rId12"/>
+      <w:headerReference w:type="default" r:id="rId12"/>
+      <w:footerReference w:type="default" r:id="rId13"/>
       <w:pgSz w:w="11909" w:h="16834"/>
       <w:pgMar w:top="1440" w:right="1440" w:bottom="1440" w:left="1440" w:header="720" w:footer="720" w:gutter="0"/>
       <w:pgNumType w:start="1"/>
@@ -6204,6 +5908,119 @@
     </w:lvl>
   </w:abstractNum>
   <w:abstractNum w:abstractNumId="4" w15:restartNumberingAfterBreak="0">
+    <w:nsid w:val="1B6935CA"/>
+    <w:multiLevelType w:val="multilevel"/>
+    <w:tmpl w:val="D3FC108C"/>
+    <w:lvl w:ilvl="0">
+      <w:start w:val="1"/>
+      <w:numFmt w:val="decimal"/>
+      <w:lvlText w:val="%1."/>
+      <w:lvlJc w:val="left"/>
+      <w:pPr>
+        <w:ind w:left="360" w:hanging="360"/>
+      </w:pPr>
+      <w:rPr>
+        <w:rFonts w:hint="default"/>
+      </w:rPr>
+    </w:lvl>
+    <w:lvl w:ilvl="1">
+      <w:start w:val="1"/>
+      <w:numFmt w:val="decimal"/>
+      <w:lvlText w:val="%1.%2."/>
+      <w:lvlJc w:val="left"/>
+      <w:pPr>
+        <w:ind w:left="792" w:hanging="432"/>
+      </w:pPr>
+      <w:rPr>
+        <w:rFonts w:hint="default"/>
+      </w:rPr>
+    </w:lvl>
+    <w:lvl w:ilvl="2">
+      <w:start w:val="1"/>
+      <w:numFmt w:val="decimal"/>
+      <w:lvlText w:val="%1.%2.%3."/>
+      <w:lvlJc w:val="left"/>
+      <w:pPr>
+        <w:ind w:left="1224" w:hanging="504"/>
+      </w:pPr>
+      <w:rPr>
+        <w:rFonts w:hint="default"/>
+      </w:rPr>
+    </w:lvl>
+    <w:lvl w:ilvl="3">
+      <w:start w:val="1"/>
+      <w:numFmt w:val="decimal"/>
+      <w:lvlText w:val="%1.%2.%3.%4."/>
+      <w:lvlJc w:val="left"/>
+      <w:pPr>
+        <w:ind w:left="1728" w:hanging="648"/>
+      </w:pPr>
+      <w:rPr>
+        <w:rFonts w:hint="default"/>
+      </w:rPr>
+    </w:lvl>
+    <w:lvl w:ilvl="4">
+      <w:start w:val="1"/>
+      <w:numFmt w:val="decimal"/>
+      <w:lvlText w:val="%1.%2.%3.%4.%5."/>
+      <w:lvlJc w:val="left"/>
+      <w:pPr>
+        <w:ind w:left="2232" w:hanging="792"/>
+      </w:pPr>
+      <w:rPr>
+        <w:rFonts w:hint="default"/>
+      </w:rPr>
+    </w:lvl>
+    <w:lvl w:ilvl="5">
+      <w:start w:val="1"/>
+      <w:numFmt w:val="decimal"/>
+      <w:lvlText w:val="%1.%2.%3.%4.%5.%6."/>
+      <w:lvlJc w:val="left"/>
+      <w:pPr>
+        <w:ind w:left="2736" w:hanging="936"/>
+      </w:pPr>
+      <w:rPr>
+        <w:rFonts w:hint="default"/>
+      </w:rPr>
+    </w:lvl>
+    <w:lvl w:ilvl="6">
+      <w:start w:val="1"/>
+      <w:numFmt w:val="decimal"/>
+      <w:lvlText w:val="%1.%2.%3.%4.%5.%6.%7."/>
+      <w:lvlJc w:val="left"/>
+      <w:pPr>
+        <w:ind w:left="3240" w:hanging="1080"/>
+      </w:pPr>
+      <w:rPr>
+        <w:rFonts w:hint="default"/>
+      </w:rPr>
+    </w:lvl>
+    <w:lvl w:ilvl="7">
+      <w:start w:val="1"/>
+      <w:numFmt w:val="decimal"/>
+      <w:lvlText w:val="%1.%2.%3.%4.%5.%6.%7.%8."/>
+      <w:lvlJc w:val="left"/>
+      <w:pPr>
+        <w:ind w:left="3744" w:hanging="1224"/>
+      </w:pPr>
+      <w:rPr>
+        <w:rFonts w:hint="default"/>
+      </w:rPr>
+    </w:lvl>
+    <w:lvl w:ilvl="8">
+      <w:start w:val="1"/>
+      <w:numFmt w:val="decimal"/>
+      <w:lvlText w:val="%1.%2.%3.%4.%5.%6.%7.%8.%9."/>
+      <w:lvlJc w:val="left"/>
+      <w:pPr>
+        <w:ind w:left="4320" w:hanging="1440"/>
+      </w:pPr>
+      <w:rPr>
+        <w:rFonts w:hint="default"/>
+      </w:rPr>
+    </w:lvl>
+  </w:abstractNum>
+  <w:abstractNum w:abstractNumId="5" w15:restartNumberingAfterBreak="0">
     <w:nsid w:val="1D520ED1"/>
     <w:multiLevelType w:val="multilevel"/>
     <w:tmpl w:val="3ABCA05A"/>
@@ -6352,7 +6169,7 @@
       </w:rPr>
     </w:lvl>
   </w:abstractNum>
-  <w:abstractNum w:abstractNumId="5" w15:restartNumberingAfterBreak="0">
+  <w:abstractNum w:abstractNumId="6" w15:restartNumberingAfterBreak="0">
     <w:nsid w:val="200C18D8"/>
     <w:multiLevelType w:val="multilevel"/>
     <w:tmpl w:val="8B9EB592"/>
@@ -6501,10 +6318,10 @@
       </w:rPr>
     </w:lvl>
   </w:abstractNum>
-  <w:abstractNum w:abstractNumId="6" w15:restartNumberingAfterBreak="0">
+  <w:abstractNum w:abstractNumId="7" w15:restartNumberingAfterBreak="0">
     <w:nsid w:val="223031FE"/>
     <w:multiLevelType w:val="multilevel"/>
-    <w:tmpl w:val="0416001F"/>
+    <w:tmpl w:val="D3FC108C"/>
     <w:lvl w:ilvl="0">
       <w:start w:val="1"/>
       <w:numFmt w:val="decimal"/>
@@ -6513,6 +6330,9 @@
       <w:pPr>
         <w:ind w:left="360" w:hanging="360"/>
       </w:pPr>
+      <w:rPr>
+        <w:rFonts w:hint="default"/>
+      </w:rPr>
     </w:lvl>
     <w:lvl w:ilvl="1">
       <w:start w:val="1"/>
@@ -6522,6 +6342,9 @@
       <w:pPr>
         <w:ind w:left="792" w:hanging="432"/>
       </w:pPr>
+      <w:rPr>
+        <w:rFonts w:hint="default"/>
+      </w:rPr>
     </w:lvl>
     <w:lvl w:ilvl="2">
       <w:start w:val="1"/>
@@ -6531,6 +6354,9 @@
       <w:pPr>
         <w:ind w:left="1224" w:hanging="504"/>
       </w:pPr>
+      <w:rPr>
+        <w:rFonts w:hint="default"/>
+      </w:rPr>
     </w:lvl>
     <w:lvl w:ilvl="3">
       <w:start w:val="1"/>
@@ -6540,6 +6366,9 @@
       <w:pPr>
         <w:ind w:left="1728" w:hanging="648"/>
       </w:pPr>
+      <w:rPr>
+        <w:rFonts w:hint="default"/>
+      </w:rPr>
     </w:lvl>
     <w:lvl w:ilvl="4">
       <w:start w:val="1"/>
@@ -6549,6 +6378,9 @@
       <w:pPr>
         <w:ind w:left="2232" w:hanging="792"/>
       </w:pPr>
+      <w:rPr>
+        <w:rFonts w:hint="default"/>
+      </w:rPr>
     </w:lvl>
     <w:lvl w:ilvl="5">
       <w:start w:val="1"/>
@@ -6558,6 +6390,9 @@
       <w:pPr>
         <w:ind w:left="2736" w:hanging="936"/>
       </w:pPr>
+      <w:rPr>
+        <w:rFonts w:hint="default"/>
+      </w:rPr>
     </w:lvl>
     <w:lvl w:ilvl="6">
       <w:start w:val="1"/>
@@ -6567,6 +6402,9 @@
       <w:pPr>
         <w:ind w:left="3240" w:hanging="1080"/>
       </w:pPr>
+      <w:rPr>
+        <w:rFonts w:hint="default"/>
+      </w:rPr>
     </w:lvl>
     <w:lvl w:ilvl="7">
       <w:start w:val="1"/>
@@ -6576,6 +6414,9 @@
       <w:pPr>
         <w:ind w:left="3744" w:hanging="1224"/>
       </w:pPr>
+      <w:rPr>
+        <w:rFonts w:hint="default"/>
+      </w:rPr>
     </w:lvl>
     <w:lvl w:ilvl="8">
       <w:start w:val="1"/>
@@ -6585,9 +6426,125 @@
       <w:pPr>
         <w:ind w:left="4320" w:hanging="1440"/>
       </w:pPr>
+      <w:rPr>
+        <w:rFonts w:hint="default"/>
+      </w:rPr>
     </w:lvl>
   </w:abstractNum>
-  <w:abstractNum w:abstractNumId="7" w15:restartNumberingAfterBreak="0">
+  <w:abstractNum w:abstractNumId="8" w15:restartNumberingAfterBreak="0">
+    <w:nsid w:val="27A47406"/>
+    <w:multiLevelType w:val="multilevel"/>
+    <w:tmpl w:val="D3FC108C"/>
+    <w:lvl w:ilvl="0">
+      <w:start w:val="1"/>
+      <w:numFmt w:val="decimal"/>
+      <w:lvlText w:val="%1."/>
+      <w:lvlJc w:val="left"/>
+      <w:pPr>
+        <w:ind w:left="360" w:hanging="360"/>
+      </w:pPr>
+      <w:rPr>
+        <w:rFonts w:hint="default"/>
+      </w:rPr>
+    </w:lvl>
+    <w:lvl w:ilvl="1">
+      <w:start w:val="1"/>
+      <w:numFmt w:val="decimal"/>
+      <w:lvlText w:val="%1.%2."/>
+      <w:lvlJc w:val="left"/>
+      <w:pPr>
+        <w:ind w:left="792" w:hanging="432"/>
+      </w:pPr>
+      <w:rPr>
+        <w:rFonts w:hint="default"/>
+      </w:rPr>
+    </w:lvl>
+    <w:lvl w:ilvl="2">
+      <w:start w:val="1"/>
+      <w:numFmt w:val="decimal"/>
+      <w:lvlText w:val="%1.%2.%3."/>
+      <w:lvlJc w:val="left"/>
+      <w:pPr>
+        <w:ind w:left="1224" w:hanging="504"/>
+      </w:pPr>
+      <w:rPr>
+        <w:rFonts w:hint="default"/>
+      </w:rPr>
+    </w:lvl>
+    <w:lvl w:ilvl="3">
+      <w:start w:val="1"/>
+      <w:numFmt w:val="decimal"/>
+      <w:lvlText w:val="%1.%2.%3.%4."/>
+      <w:lvlJc w:val="left"/>
+      <w:pPr>
+        <w:ind w:left="1728" w:hanging="648"/>
+      </w:pPr>
+      <w:rPr>
+        <w:rFonts w:hint="default"/>
+      </w:rPr>
+    </w:lvl>
+    <w:lvl w:ilvl="4">
+      <w:start w:val="1"/>
+      <w:numFmt w:val="decimal"/>
+      <w:lvlText w:val="%1.%2.%3.%4.%5."/>
+      <w:lvlJc w:val="left"/>
+      <w:pPr>
+        <w:ind w:left="2232" w:hanging="792"/>
+      </w:pPr>
+      <w:rPr>
+        <w:rFonts w:hint="default"/>
+      </w:rPr>
+    </w:lvl>
+    <w:lvl w:ilvl="5">
+      <w:start w:val="1"/>
+      <w:numFmt w:val="decimal"/>
+      <w:lvlText w:val="%1.%2.%3.%4.%5.%6."/>
+      <w:lvlJc w:val="left"/>
+      <w:pPr>
+        <w:ind w:left="2736" w:hanging="936"/>
+      </w:pPr>
+      <w:rPr>
+        <w:rFonts w:hint="default"/>
+      </w:rPr>
+    </w:lvl>
+    <w:lvl w:ilvl="6">
+      <w:start w:val="1"/>
+      <w:numFmt w:val="decimal"/>
+      <w:lvlText w:val="%1.%2.%3.%4.%5.%6.%7."/>
+      <w:lvlJc w:val="left"/>
+      <w:pPr>
+        <w:ind w:left="3240" w:hanging="1080"/>
+      </w:pPr>
+      <w:rPr>
+        <w:rFonts w:hint="default"/>
+      </w:rPr>
+    </w:lvl>
+    <w:lvl w:ilvl="7">
+      <w:start w:val="1"/>
+      <w:numFmt w:val="decimal"/>
+      <w:lvlText w:val="%1.%2.%3.%4.%5.%6.%7.%8."/>
+      <w:lvlJc w:val="left"/>
+      <w:pPr>
+        <w:ind w:left="3744" w:hanging="1224"/>
+      </w:pPr>
+      <w:rPr>
+        <w:rFonts w:hint="default"/>
+      </w:rPr>
+    </w:lvl>
+    <w:lvl w:ilvl="8">
+      <w:start w:val="1"/>
+      <w:numFmt w:val="decimal"/>
+      <w:lvlText w:val="%1.%2.%3.%4.%5.%6.%7.%8.%9."/>
+      <w:lvlJc w:val="left"/>
+      <w:pPr>
+        <w:ind w:left="4320" w:hanging="1440"/>
+      </w:pPr>
+      <w:rPr>
+        <w:rFonts w:hint="default"/>
+      </w:rPr>
+    </w:lvl>
+  </w:abstractNum>
+  <w:abstractNum w:abstractNumId="9" w15:restartNumberingAfterBreak="0">
     <w:nsid w:val="324E054F"/>
     <w:multiLevelType w:val="hybridMultilevel"/>
     <w:tmpl w:val="C496474E"/>
@@ -6700,7 +6657,7 @@
       </w:rPr>
     </w:lvl>
   </w:abstractNum>
-  <w:abstractNum w:abstractNumId="8" w15:restartNumberingAfterBreak="0">
+  <w:abstractNum w:abstractNumId="10" w15:restartNumberingAfterBreak="0">
     <w:nsid w:val="333C4133"/>
     <w:multiLevelType w:val="hybridMultilevel"/>
     <w:tmpl w:val="8C807A24"/>
@@ -6786,7 +6743,7 @@
       </w:pPr>
     </w:lvl>
   </w:abstractNum>
-  <w:abstractNum w:abstractNumId="9" w15:restartNumberingAfterBreak="0">
+  <w:abstractNum w:abstractNumId="11" w15:restartNumberingAfterBreak="0">
     <w:nsid w:val="3565211E"/>
     <w:multiLevelType w:val="hybridMultilevel"/>
     <w:tmpl w:val="5E9853EE"/>
@@ -6872,7 +6829,7 @@
       </w:pPr>
     </w:lvl>
   </w:abstractNum>
-  <w:abstractNum w:abstractNumId="10" w15:restartNumberingAfterBreak="0">
+  <w:abstractNum w:abstractNumId="12" w15:restartNumberingAfterBreak="0">
     <w:nsid w:val="47E85BFA"/>
     <w:multiLevelType w:val="multilevel"/>
     <w:tmpl w:val="C218A308"/>
@@ -7021,7 +6978,7 @@
       </w:rPr>
     </w:lvl>
   </w:abstractNum>
-  <w:abstractNum w:abstractNumId="11" w15:restartNumberingAfterBreak="0">
+  <w:abstractNum w:abstractNumId="13" w15:restartNumberingAfterBreak="0">
     <w:nsid w:val="4BAF380A"/>
     <w:multiLevelType w:val="multilevel"/>
     <w:tmpl w:val="342CC43E"/>
@@ -7170,7 +7127,7 @@
       </w:rPr>
     </w:lvl>
   </w:abstractNum>
-  <w:abstractNum w:abstractNumId="12" w15:restartNumberingAfterBreak="0">
+  <w:abstractNum w:abstractNumId="14" w15:restartNumberingAfterBreak="0">
     <w:nsid w:val="4C3B3588"/>
     <w:multiLevelType w:val="multilevel"/>
     <w:tmpl w:val="A63CFBCC"/>
@@ -7319,7 +7276,7 @@
       </w:rPr>
     </w:lvl>
   </w:abstractNum>
-  <w:abstractNum w:abstractNumId="13" w15:restartNumberingAfterBreak="0">
+  <w:abstractNum w:abstractNumId="15" w15:restartNumberingAfterBreak="0">
     <w:nsid w:val="4E537EFA"/>
     <w:multiLevelType w:val="multilevel"/>
     <w:tmpl w:val="20164C3C"/>
@@ -7468,7 +7425,7 @@
       </w:rPr>
     </w:lvl>
   </w:abstractNum>
-  <w:abstractNum w:abstractNumId="14" w15:restartNumberingAfterBreak="0">
+  <w:abstractNum w:abstractNumId="16" w15:restartNumberingAfterBreak="0">
     <w:nsid w:val="4F52523B"/>
     <w:multiLevelType w:val="multilevel"/>
     <w:tmpl w:val="0416001F"/>
@@ -7554,7 +7511,7 @@
       </w:pPr>
     </w:lvl>
   </w:abstractNum>
-  <w:abstractNum w:abstractNumId="15" w15:restartNumberingAfterBreak="0">
+  <w:abstractNum w:abstractNumId="17" w15:restartNumberingAfterBreak="0">
     <w:nsid w:val="5044002B"/>
     <w:multiLevelType w:val="multilevel"/>
     <w:tmpl w:val="0416001F"/>
@@ -7640,7 +7597,7 @@
       </w:pPr>
     </w:lvl>
   </w:abstractNum>
-  <w:abstractNum w:abstractNumId="16" w15:restartNumberingAfterBreak="0">
+  <w:abstractNum w:abstractNumId="18" w15:restartNumberingAfterBreak="0">
     <w:nsid w:val="51167B8C"/>
     <w:multiLevelType w:val="multilevel"/>
     <w:tmpl w:val="094AC69A"/>
@@ -7757,7 +7714,7 @@
       </w:pPr>
     </w:lvl>
   </w:abstractNum>
-  <w:abstractNum w:abstractNumId="17" w15:restartNumberingAfterBreak="0">
+  <w:abstractNum w:abstractNumId="19" w15:restartNumberingAfterBreak="0">
     <w:nsid w:val="51335FCA"/>
     <w:multiLevelType w:val="multilevel"/>
     <w:tmpl w:val="094AC69A"/>
@@ -7874,7 +7831,7 @@
       </w:pPr>
     </w:lvl>
   </w:abstractNum>
-  <w:abstractNum w:abstractNumId="18" w15:restartNumberingAfterBreak="0">
+  <w:abstractNum w:abstractNumId="20" w15:restartNumberingAfterBreak="0">
     <w:nsid w:val="558A449E"/>
     <w:multiLevelType w:val="multilevel"/>
     <w:tmpl w:val="37C6212A"/>
@@ -8023,7 +7980,7 @@
       </w:rPr>
     </w:lvl>
   </w:abstractNum>
-  <w:abstractNum w:abstractNumId="19" w15:restartNumberingAfterBreak="0">
+  <w:abstractNum w:abstractNumId="21" w15:restartNumberingAfterBreak="0">
     <w:nsid w:val="569E3599"/>
     <w:multiLevelType w:val="multilevel"/>
     <w:tmpl w:val="D6FAB3E2"/>
@@ -8172,7 +8129,7 @@
       </w:rPr>
     </w:lvl>
   </w:abstractNum>
-  <w:abstractNum w:abstractNumId="20" w15:restartNumberingAfterBreak="0">
+  <w:abstractNum w:abstractNumId="22" w15:restartNumberingAfterBreak="0">
     <w:nsid w:val="5AB22822"/>
     <w:multiLevelType w:val="multilevel"/>
     <w:tmpl w:val="094AC69A"/>
@@ -8289,7 +8246,93 @@
       </w:pPr>
     </w:lvl>
   </w:abstractNum>
-  <w:abstractNum w:abstractNumId="21" w15:restartNumberingAfterBreak="0">
+  <w:abstractNum w:abstractNumId="23" w15:restartNumberingAfterBreak="0">
+    <w:nsid w:val="5D3C1281"/>
+    <w:multiLevelType w:val="multilevel"/>
+    <w:tmpl w:val="0416001F"/>
+    <w:lvl w:ilvl="0">
+      <w:start w:val="1"/>
+      <w:numFmt w:val="decimal"/>
+      <w:lvlText w:val="%1."/>
+      <w:lvlJc w:val="left"/>
+      <w:pPr>
+        <w:ind w:left="360" w:hanging="360"/>
+      </w:pPr>
+    </w:lvl>
+    <w:lvl w:ilvl="1">
+      <w:start w:val="1"/>
+      <w:numFmt w:val="decimal"/>
+      <w:lvlText w:val="%1.%2."/>
+      <w:lvlJc w:val="left"/>
+      <w:pPr>
+        <w:ind w:left="792" w:hanging="432"/>
+      </w:pPr>
+    </w:lvl>
+    <w:lvl w:ilvl="2">
+      <w:start w:val="1"/>
+      <w:numFmt w:val="decimal"/>
+      <w:lvlText w:val="%1.%2.%3."/>
+      <w:lvlJc w:val="left"/>
+      <w:pPr>
+        <w:ind w:left="1224" w:hanging="504"/>
+      </w:pPr>
+    </w:lvl>
+    <w:lvl w:ilvl="3">
+      <w:start w:val="1"/>
+      <w:numFmt w:val="decimal"/>
+      <w:lvlText w:val="%1.%2.%3.%4."/>
+      <w:lvlJc w:val="left"/>
+      <w:pPr>
+        <w:ind w:left="1728" w:hanging="648"/>
+      </w:pPr>
+    </w:lvl>
+    <w:lvl w:ilvl="4">
+      <w:start w:val="1"/>
+      <w:numFmt w:val="decimal"/>
+      <w:lvlText w:val="%1.%2.%3.%4.%5."/>
+      <w:lvlJc w:val="left"/>
+      <w:pPr>
+        <w:ind w:left="2232" w:hanging="792"/>
+      </w:pPr>
+    </w:lvl>
+    <w:lvl w:ilvl="5">
+      <w:start w:val="1"/>
+      <w:numFmt w:val="decimal"/>
+      <w:lvlText w:val="%1.%2.%3.%4.%5.%6."/>
+      <w:lvlJc w:val="left"/>
+      <w:pPr>
+        <w:ind w:left="2736" w:hanging="936"/>
+      </w:pPr>
+    </w:lvl>
+    <w:lvl w:ilvl="6">
+      <w:start w:val="1"/>
+      <w:numFmt w:val="decimal"/>
+      <w:lvlText w:val="%1.%2.%3.%4.%5.%6.%7."/>
+      <w:lvlJc w:val="left"/>
+      <w:pPr>
+        <w:ind w:left="3240" w:hanging="1080"/>
+      </w:pPr>
+    </w:lvl>
+    <w:lvl w:ilvl="7">
+      <w:start w:val="1"/>
+      <w:numFmt w:val="decimal"/>
+      <w:lvlText w:val="%1.%2.%3.%4.%5.%6.%7.%8."/>
+      <w:lvlJc w:val="left"/>
+      <w:pPr>
+        <w:ind w:left="3744" w:hanging="1224"/>
+      </w:pPr>
+    </w:lvl>
+    <w:lvl w:ilvl="8">
+      <w:start w:val="1"/>
+      <w:numFmt w:val="decimal"/>
+      <w:lvlText w:val="%1.%2.%3.%4.%5.%6.%7.%8.%9."/>
+      <w:lvlJc w:val="left"/>
+      <w:pPr>
+        <w:ind w:left="4320" w:hanging="1440"/>
+      </w:pPr>
+    </w:lvl>
+  </w:abstractNum>
+  <w:abstractNum w:abstractNumId="24" w15:restartNumberingAfterBreak="0">
     <w:nsid w:val="612C2896"/>
     <w:multiLevelType w:val="multilevel"/>
     <w:tmpl w:val="7C705A12"/>
@@ -8438,7 +8481,7 @@
       </w:rPr>
     </w:lvl>
   </w:abstractNum>
-  <w:abstractNum w:abstractNumId="22" w15:restartNumberingAfterBreak="0">
+  <w:abstractNum w:abstractNumId="25" w15:restartNumberingAfterBreak="0">
     <w:nsid w:val="679643CE"/>
     <w:multiLevelType w:val="multilevel"/>
     <w:tmpl w:val="FFF4D96C"/>
@@ -8587,7 +8630,7 @@
       </w:rPr>
     </w:lvl>
   </w:abstractNum>
-  <w:abstractNum w:abstractNumId="23" w15:restartNumberingAfterBreak="0">
+  <w:abstractNum w:abstractNumId="26" w15:restartNumberingAfterBreak="0">
     <w:nsid w:val="6BA27DBD"/>
     <w:multiLevelType w:val="multilevel"/>
     <w:tmpl w:val="3ADEDBC6"/>
@@ -8736,7 +8779,7 @@
       </w:rPr>
     </w:lvl>
   </w:abstractNum>
-  <w:abstractNum w:abstractNumId="24" w15:restartNumberingAfterBreak="0">
+  <w:abstractNum w:abstractNumId="27" w15:restartNumberingAfterBreak="0">
     <w:nsid w:val="6FC22462"/>
     <w:multiLevelType w:val="multilevel"/>
     <w:tmpl w:val="FE6C0A40"/>
@@ -8885,7 +8928,7 @@
       </w:rPr>
     </w:lvl>
   </w:abstractNum>
-  <w:abstractNum w:abstractNumId="25" w15:restartNumberingAfterBreak="0">
+  <w:abstractNum w:abstractNumId="28" w15:restartNumberingAfterBreak="0">
     <w:nsid w:val="72225860"/>
     <w:multiLevelType w:val="multilevel"/>
     <w:tmpl w:val="28140C90"/>
@@ -9034,7 +9077,7 @@
       </w:rPr>
     </w:lvl>
   </w:abstractNum>
-  <w:abstractNum w:abstractNumId="26" w15:restartNumberingAfterBreak="0">
+  <w:abstractNum w:abstractNumId="29" w15:restartNumberingAfterBreak="0">
     <w:nsid w:val="789B1915"/>
     <w:multiLevelType w:val="multilevel"/>
     <w:tmpl w:val="EFC04C3A"/>
@@ -9183,7 +9226,7 @@
       </w:rPr>
     </w:lvl>
   </w:abstractNum>
-  <w:abstractNum w:abstractNumId="27" w15:restartNumberingAfterBreak="0">
+  <w:abstractNum w:abstractNumId="30" w15:restartNumberingAfterBreak="0">
     <w:nsid w:val="7A461B2E"/>
     <w:multiLevelType w:val="multilevel"/>
     <w:tmpl w:val="E2C6616C"/>
@@ -9333,88 +9376,97 @@
     </w:lvl>
   </w:abstractNum>
   <w:num w:numId="1" w16cid:durableId="1995525308">
-    <w:abstractNumId w:val="9"/>
+    <w:abstractNumId w:val="11"/>
   </w:num>
   <w:num w:numId="2" w16cid:durableId="477066490">
-    <w:abstractNumId w:val="8"/>
+    <w:abstractNumId w:val="10"/>
   </w:num>
   <w:num w:numId="3" w16cid:durableId="1868567151">
-    <w:abstractNumId w:val="15"/>
+    <w:abstractNumId w:val="17"/>
   </w:num>
   <w:num w:numId="4" w16cid:durableId="571239850">
-    <w:abstractNumId w:val="14"/>
+    <w:abstractNumId w:val="16"/>
   </w:num>
   <w:num w:numId="5" w16cid:durableId="416942681">
-    <w:abstractNumId w:val="6"/>
+    <w:abstractNumId w:val="7"/>
   </w:num>
   <w:num w:numId="6" w16cid:durableId="2043092250">
-    <w:abstractNumId w:val="16"/>
+    <w:abstractNumId w:val="18"/>
   </w:num>
   <w:num w:numId="7" w16cid:durableId="97021953">
-    <w:abstractNumId w:val="23"/>
+    <w:abstractNumId w:val="26"/>
   </w:num>
   <w:num w:numId="8" w16cid:durableId="1076047795">
-    <w:abstractNumId w:val="24"/>
+    <w:abstractNumId w:val="27"/>
   </w:num>
   <w:num w:numId="9" w16cid:durableId="2078431121">
-    <w:abstractNumId w:val="19"/>
+    <w:abstractNumId w:val="21"/>
   </w:num>
   <w:num w:numId="10" w16cid:durableId="1813056784">
-    <w:abstractNumId w:val="10"/>
+    <w:abstractNumId w:val="12"/>
   </w:num>
   <w:num w:numId="11" w16cid:durableId="1744907724">
     <w:abstractNumId w:val="0"/>
   </w:num>
   <w:num w:numId="12" w16cid:durableId="1771897989">
-    <w:abstractNumId w:val="11"/>
+    <w:abstractNumId w:val="13"/>
   </w:num>
   <w:num w:numId="13" w16cid:durableId="832644124">
     <w:abstractNumId w:val="1"/>
   </w:num>
   <w:num w:numId="14" w16cid:durableId="1912109715">
-    <w:abstractNumId w:val="17"/>
+    <w:abstractNumId w:val="19"/>
   </w:num>
   <w:num w:numId="15" w16cid:durableId="1988511824">
-    <w:abstractNumId w:val="4"/>
+    <w:abstractNumId w:val="5"/>
   </w:num>
   <w:num w:numId="16" w16cid:durableId="1817455716">
-    <w:abstractNumId w:val="5"/>
+    <w:abstractNumId w:val="6"/>
   </w:num>
   <w:num w:numId="17" w16cid:durableId="1133446364">
     <w:abstractNumId w:val="2"/>
   </w:num>
   <w:num w:numId="18" w16cid:durableId="135495468">
-    <w:abstractNumId w:val="18"/>
+    <w:abstractNumId w:val="20"/>
   </w:num>
   <w:num w:numId="19" w16cid:durableId="1266428270">
-    <w:abstractNumId w:val="13"/>
+    <w:abstractNumId w:val="15"/>
   </w:num>
   <w:num w:numId="20" w16cid:durableId="857236127">
-    <w:abstractNumId w:val="27"/>
+    <w:abstractNumId w:val="30"/>
   </w:num>
   <w:num w:numId="21" w16cid:durableId="736246573">
-    <w:abstractNumId w:val="25"/>
+    <w:abstractNumId w:val="28"/>
   </w:num>
   <w:num w:numId="22" w16cid:durableId="1978031055">
     <w:abstractNumId w:val="3"/>
   </w:num>
   <w:num w:numId="23" w16cid:durableId="1656445265">
+    <w:abstractNumId w:val="25"/>
+  </w:num>
+  <w:num w:numId="24" w16cid:durableId="431706807">
+    <w:abstractNumId w:val="14"/>
+  </w:num>
+  <w:num w:numId="25" w16cid:durableId="501437831">
     <w:abstractNumId w:val="22"/>
   </w:num>
-  <w:num w:numId="24" w16cid:durableId="431706807">
-    <w:abstractNumId w:val="12"/>
-  </w:num>
-  <w:num w:numId="25" w16cid:durableId="501437831">
-    <w:abstractNumId w:val="20"/>
-  </w:num>
   <w:num w:numId="26" w16cid:durableId="2006936905">
-    <w:abstractNumId w:val="21"/>
+    <w:abstractNumId w:val="24"/>
   </w:num>
   <w:num w:numId="27" w16cid:durableId="829755767">
-    <w:abstractNumId w:val="26"/>
+    <w:abstractNumId w:val="29"/>
   </w:num>
   <w:num w:numId="28" w16cid:durableId="419105419">
-    <w:abstractNumId w:val="7"/>
+    <w:abstractNumId w:val="9"/>
+  </w:num>
+  <w:num w:numId="29" w16cid:durableId="395707617">
+    <w:abstractNumId w:val="23"/>
+  </w:num>
+  <w:num w:numId="30" w16cid:durableId="1417824988">
+    <w:abstractNumId w:val="4"/>
+  </w:num>
+  <w:num w:numId="31" w16cid:durableId="1695376095">
+    <w:abstractNumId w:val="8"/>
   </w:num>
 </w:numbering>
 </file>
@@ -9822,6 +9874,7 @@
     <w:name w:val="heading 1"/>
     <w:basedOn w:val="Normal"/>
     <w:next w:val="Normal"/>
+    <w:link w:val="Ttulo1Char"/>
     <w:uiPriority w:val="9"/>
     <w:qFormat/>
     <w:rsid w:val="000F0545"/>
@@ -10194,6 +10247,19 @@
       <w:bCs/>
     </w:rPr>
   </w:style>
+  <w:style w:type="character" w:customStyle="1" w:styleId="Ttulo1Char">
+    <w:name w:val="Título 1 Char"/>
+    <w:basedOn w:val="Fontepargpadro"/>
+    <w:link w:val="Ttulo1"/>
+    <w:uiPriority w:val="9"/>
+    <w:rsid w:val="002E17CB"/>
+    <w:rPr>
+      <w:rFonts w:ascii="Times New Roman" w:hAnsi="Times New Roman"/>
+      <w:b/>
+      <w:sz w:val="32"/>
+      <w:szCs w:val="40"/>
+    </w:rPr>
+  </w:style>
 </w:styles>
 </file>
 

</xml_diff>